<commit_message>
Random selection (Working) - Seed 2021
</commit_message>
<xml_diff>
--- a/Documentation.docx
+++ b/Documentation.docx
@@ -8,8 +8,8 @@
           <w:rFonts w:ascii="Times New Roman" w:hAnsi="Times New Roman" w:cs="Times New Roman"/>
           <w:b/>
           <w:bCs/>
-          <w:sz w:val="28"/>
-          <w:szCs w:val="28"/>
+          <w:sz w:val="36"/>
+          <w:szCs w:val="36"/>
         </w:rPr>
       </w:pPr>
       <w:r>
@@ -17,65 +17,33 @@
           <w:rFonts w:ascii="Times New Roman" w:hAnsi="Times New Roman" w:cs="Times New Roman"/>
           <w:b/>
           <w:bCs/>
-          <w:sz w:val="28"/>
-          <w:szCs w:val="28"/>
-        </w:rPr>
-        <w:t>Project: “Magic: The Gathering”</w:t>
-      </w:r>
+          <w:sz w:val="36"/>
+          <w:szCs w:val="36"/>
+        </w:rPr>
+        <w:t xml:space="preserve">Project: “Magic: The </w:t>
+      </w:r>
+      <w:proofErr w:type="spellStart"/>
       <w:r>
         <w:rPr>
           <w:rFonts w:ascii="Times New Roman" w:hAnsi="Times New Roman" w:cs="Times New Roman"/>
           <w:b/>
           <w:bCs/>
-          <w:sz w:val="28"/>
-          <w:szCs w:val="28"/>
-        </w:rPr>
-        <w:tab/>
-      </w:r>
-      <w:proofErr w:type="spellStart"/>
+          <w:sz w:val="36"/>
+          <w:szCs w:val="36"/>
+        </w:rPr>
+        <w:t>Gathering</w:t>
+      </w:r>
       <w:r>
         <w:rPr>
           <w:rFonts w:ascii="Times New Roman" w:hAnsi="Times New Roman" w:cs="Times New Roman"/>
           <w:b/>
           <w:bCs/>
-          <w:sz w:val="28"/>
-          <w:szCs w:val="28"/>
-        </w:rPr>
-        <w:t>Picchia</w:t>
+          <w:sz w:val="36"/>
+          <w:szCs w:val="36"/>
+        </w:rPr>
+        <w:t>”</w:t>
       </w:r>
       <w:proofErr w:type="spellEnd"/>
-      <w:r>
-        <w:rPr>
-          <w:rFonts w:ascii="Times New Roman" w:hAnsi="Times New Roman" w:cs="Times New Roman"/>
-          <w:b/>
-          <w:bCs/>
-          <w:sz w:val="28"/>
-          <w:szCs w:val="28"/>
-        </w:rPr>
-        <w:t xml:space="preserve"> – </w:t>
-      </w:r>
-      <w:proofErr w:type="spellStart"/>
-      <w:r>
-        <w:rPr>
-          <w:rFonts w:ascii="Times New Roman" w:hAnsi="Times New Roman" w:cs="Times New Roman"/>
-          <w:b/>
-          <w:bCs/>
-          <w:sz w:val="28"/>
-          <w:szCs w:val="28"/>
-        </w:rPr>
-        <w:t>Petroni</w:t>
-      </w:r>
-      <w:proofErr w:type="spellEnd"/>
-      <w:r>
-        <w:rPr>
-          <w:rFonts w:ascii="Times New Roman" w:hAnsi="Times New Roman" w:cs="Times New Roman"/>
-          <w:b/>
-          <w:bCs/>
-          <w:sz w:val="28"/>
-          <w:szCs w:val="28"/>
-        </w:rPr>
-        <w:t xml:space="preserve"> – Redaelli</w:t>
-      </w:r>
     </w:p>
     <w:p>
       <w:pPr>
@@ -83,15 +51,72 @@
           <w:rFonts w:ascii="Times New Roman" w:hAnsi="Times New Roman" w:cs="Times New Roman"/>
           <w:b/>
           <w:bCs/>
-          <w:sz w:val="28"/>
-          <w:szCs w:val="28"/>
+          <w:sz w:val="36"/>
+          <w:szCs w:val="36"/>
         </w:rPr>
       </w:pPr>
+      <w:proofErr w:type="spellStart"/>
       <w:r>
         <w:rPr>
           <w:rFonts w:ascii="Times New Roman" w:hAnsi="Times New Roman" w:cs="Times New Roman"/>
           <w:b/>
           <w:bCs/>
+          <w:sz w:val="36"/>
+          <w:szCs w:val="36"/>
+        </w:rPr>
+        <w:t>Picchia</w:t>
+      </w:r>
+      <w:proofErr w:type="spellEnd"/>
+      <w:r>
+        <w:rPr>
+          <w:rFonts w:ascii="Times New Roman" w:hAnsi="Times New Roman" w:cs="Times New Roman"/>
+          <w:b/>
+          <w:bCs/>
+          <w:sz w:val="36"/>
+          <w:szCs w:val="36"/>
+        </w:rPr>
+        <w:t xml:space="preserve"> – </w:t>
+      </w:r>
+      <w:proofErr w:type="spellStart"/>
+      <w:r>
+        <w:rPr>
+          <w:rFonts w:ascii="Times New Roman" w:hAnsi="Times New Roman" w:cs="Times New Roman"/>
+          <w:b/>
+          <w:bCs/>
+          <w:sz w:val="36"/>
+          <w:szCs w:val="36"/>
+        </w:rPr>
+        <w:t>Petroni</w:t>
+      </w:r>
+      <w:proofErr w:type="spellEnd"/>
+      <w:r>
+        <w:rPr>
+          <w:rFonts w:ascii="Times New Roman" w:hAnsi="Times New Roman" w:cs="Times New Roman"/>
+          <w:b/>
+          <w:bCs/>
+          <w:sz w:val="36"/>
+          <w:szCs w:val="36"/>
+        </w:rPr>
+        <w:t xml:space="preserve"> – Redaelli</w:t>
+      </w:r>
+    </w:p>
+    <w:p>
+      <w:pPr>
+        <w:rPr>
+          <w:rFonts w:ascii="Times New Roman" w:hAnsi="Times New Roman" w:cs="Times New Roman"/>
+          <w:b/>
+          <w:bCs/>
+          <w:color w:val="000000" w:themeColor="text1"/>
+          <w:sz w:val="28"/>
+          <w:szCs w:val="28"/>
+        </w:rPr>
+      </w:pPr>
+      <w:r>
+        <w:rPr>
+          <w:rFonts w:ascii="Times New Roman" w:hAnsi="Times New Roman" w:cs="Times New Roman"/>
+          <w:b/>
+          <w:bCs/>
+          <w:color w:val="000000" w:themeColor="text1"/>
           <w:sz w:val="28"/>
           <w:szCs w:val="28"/>
         </w:rPr>
@@ -312,7 +337,15 @@
           <w:sz w:val="28"/>
           <w:szCs w:val="28"/>
         </w:rPr>
-        <w:t>created</w:t>
+        <w:t xml:space="preserve">initially </w:t>
+      </w:r>
+      <w:r>
+        <w:rPr>
+          <w:rFonts w:ascii="Times New Roman" w:hAnsi="Times New Roman" w:cs="Times New Roman"/>
+          <w:sz w:val="28"/>
+          <w:szCs w:val="28"/>
+        </w:rPr>
+        <w:t>create</w:t>
       </w:r>
       <w:r>
         <w:rPr>
@@ -661,7 +694,23 @@
           <w:sz w:val="28"/>
           <w:szCs w:val="28"/>
         </w:rPr>
-        <w:t xml:space="preserve">We made a GET request to all the </w:t>
+        <w:t>We ma</w:t>
+      </w:r>
+      <w:r>
+        <w:rPr>
+          <w:rFonts w:ascii="Times New Roman" w:hAnsi="Times New Roman" w:cs="Times New Roman"/>
+          <w:sz w:val="28"/>
+          <w:szCs w:val="28"/>
+        </w:rPr>
+        <w:t>ke</w:t>
+      </w:r>
+      <w:r>
+        <w:rPr>
+          <w:rFonts w:ascii="Times New Roman" w:hAnsi="Times New Roman" w:cs="Times New Roman"/>
+          <w:sz w:val="28"/>
+          <w:szCs w:val="28"/>
+        </w:rPr>
+        <w:t xml:space="preserve"> a GET request to all the </w:t>
       </w:r>
       <w:r>
         <w:rPr>
@@ -677,7 +726,7 @@
           <w:sz w:val="28"/>
           <w:szCs w:val="28"/>
         </w:rPr>
-        <w:t xml:space="preserve"> pages available and stored the retrieved data.</w:t>
+        <w:t xml:space="preserve"> pages available and store the retrieved data.</w:t>
       </w:r>
     </w:p>
     <w:p>
@@ -694,7 +743,7 @@
           <w:sz w:val="28"/>
           <w:szCs w:val="28"/>
         </w:rPr>
-        <w:t xml:space="preserve">The rate limits allowed us to </w:t>
+        <w:t xml:space="preserve">The rate limits allow us to </w:t>
       </w:r>
       <w:r>
         <w:rPr>
@@ -736,7 +785,31 @@
           <w:sz w:val="28"/>
           <w:szCs w:val="28"/>
         </w:rPr>
-        <w:t xml:space="preserve">The final dataset </w:t>
+        <w:t>The dataset</w:t>
+      </w:r>
+      <w:r>
+        <w:rPr>
+          <w:rFonts w:ascii="Times New Roman" w:hAnsi="Times New Roman" w:cs="Times New Roman"/>
+          <w:sz w:val="28"/>
+          <w:szCs w:val="28"/>
+        </w:rPr>
+        <w:t xml:space="preserve"> </w:t>
+      </w:r>
+      <w:r>
+        <w:rPr>
+          <w:rFonts w:ascii="Times New Roman" w:hAnsi="Times New Roman" w:cs="Times New Roman"/>
+          <w:sz w:val="28"/>
+          <w:szCs w:val="28"/>
+        </w:rPr>
+        <w:t>retrieved</w:t>
+      </w:r>
+      <w:r>
+        <w:rPr>
+          <w:rFonts w:ascii="Times New Roman" w:hAnsi="Times New Roman" w:cs="Times New Roman"/>
+          <w:sz w:val="28"/>
+          <w:szCs w:val="28"/>
+        </w:rPr>
+        <w:t xml:space="preserve"> </w:t>
       </w:r>
       <w:r>
         <w:rPr>
@@ -801,6 +874,128 @@
           <w:szCs w:val="28"/>
         </w:rPr>
         <w:t>s.</w:t>
+      </w:r>
+    </w:p>
+    <w:p>
+      <w:pPr>
+        <w:rPr>
+          <w:rFonts w:ascii="Times New Roman" w:hAnsi="Times New Roman" w:cs="Times New Roman"/>
+          <w:sz w:val="28"/>
+          <w:szCs w:val="28"/>
+        </w:rPr>
+      </w:pPr>
+      <w:r>
+        <w:rPr>
+          <w:rFonts w:ascii="Times New Roman" w:hAnsi="Times New Roman" w:cs="Times New Roman"/>
+          <w:sz w:val="28"/>
+          <w:szCs w:val="28"/>
+        </w:rPr>
+        <w:t xml:space="preserve">We build </w:t>
+      </w:r>
+      <w:r>
+        <w:rPr>
+          <w:rFonts w:ascii="Times New Roman" w:hAnsi="Times New Roman" w:cs="Times New Roman"/>
+          <w:sz w:val="28"/>
+          <w:szCs w:val="28"/>
+        </w:rPr>
+        <w:t>our final dataset by sampling 10K observations at random, without replacement.</w:t>
+      </w:r>
+    </w:p>
+    <w:p>
+      <w:pPr>
+        <w:rPr>
+          <w:rFonts w:ascii="Times New Roman" w:hAnsi="Times New Roman" w:cs="Times New Roman"/>
+          <w:sz w:val="28"/>
+          <w:szCs w:val="28"/>
+        </w:rPr>
+      </w:pPr>
+      <w:r>
+        <w:rPr>
+          <w:rFonts w:ascii="Times New Roman" w:hAnsi="Times New Roman" w:cs="Times New Roman"/>
+          <w:sz w:val="28"/>
+          <w:szCs w:val="28"/>
+        </w:rPr>
+        <w:t xml:space="preserve">A preliminary data cleaning is also performed: observations for which the </w:t>
+      </w:r>
+      <w:r>
+        <w:rPr>
+          <w:rFonts w:ascii="Times New Roman" w:hAnsi="Times New Roman" w:cs="Times New Roman"/>
+          <w:i/>
+          <w:iCs/>
+          <w:sz w:val="28"/>
+          <w:szCs w:val="28"/>
+        </w:rPr>
+        <w:t>“</w:t>
+      </w:r>
+      <w:proofErr w:type="spellStart"/>
+      <w:r>
+        <w:rPr>
+          <w:rFonts w:ascii="Times New Roman" w:hAnsi="Times New Roman" w:cs="Times New Roman"/>
+          <w:i/>
+          <w:iCs/>
+          <w:sz w:val="28"/>
+          <w:szCs w:val="28"/>
+        </w:rPr>
+        <w:t>multiverseid</w:t>
+      </w:r>
+      <w:proofErr w:type="spellEnd"/>
+      <w:r>
+        <w:rPr>
+          <w:rFonts w:ascii="Times New Roman" w:hAnsi="Times New Roman" w:cs="Times New Roman"/>
+          <w:i/>
+          <w:iCs/>
+          <w:sz w:val="28"/>
+          <w:szCs w:val="28"/>
+        </w:rPr>
+        <w:t>”</w:t>
+      </w:r>
+      <w:r>
+        <w:rPr>
+          <w:rFonts w:ascii="Times New Roman" w:hAnsi="Times New Roman" w:cs="Times New Roman"/>
+          <w:sz w:val="28"/>
+          <w:szCs w:val="28"/>
+        </w:rPr>
+        <w:t xml:space="preserve"> parameter is NULL </w:t>
+      </w:r>
+      <w:r>
+        <w:rPr>
+          <w:rFonts w:ascii="Times New Roman" w:hAnsi="Times New Roman" w:cs="Times New Roman"/>
+          <w:sz w:val="28"/>
+          <w:szCs w:val="28"/>
+        </w:rPr>
+        <w:t xml:space="preserve">(special editions of cards already included in the database) </w:t>
+      </w:r>
+      <w:r>
+        <w:rPr>
+          <w:rFonts w:ascii="Times New Roman" w:hAnsi="Times New Roman" w:cs="Times New Roman"/>
+          <w:sz w:val="28"/>
+          <w:szCs w:val="28"/>
+        </w:rPr>
+        <w:t>are excluded</w:t>
+      </w:r>
+      <w:r>
+        <w:rPr>
+          <w:rFonts w:ascii="Times New Roman" w:hAnsi="Times New Roman" w:cs="Times New Roman"/>
+          <w:sz w:val="28"/>
+          <w:szCs w:val="28"/>
+        </w:rPr>
+        <w:t xml:space="preserve">, </w:t>
+      </w:r>
+      <w:r>
+        <w:rPr>
+          <w:rFonts w:ascii="Times New Roman" w:hAnsi="Times New Roman" w:cs="Times New Roman"/>
+          <w:sz w:val="28"/>
+          <w:szCs w:val="28"/>
+        </w:rPr>
+        <w:t>preventing the inclusion of duplicated or extremely similar rows</w:t>
+      </w:r>
+      <w:r>
+        <w:rPr>
+          <w:rFonts w:ascii="Times New Roman" w:hAnsi="Times New Roman" w:cs="Times New Roman"/>
+          <w:sz w:val="28"/>
+          <w:szCs w:val="28"/>
+        </w:rPr>
+        <w:t>.</w:t>
       </w:r>
     </w:p>
     <w:tbl>
@@ -826,18 +1021,19 @@
                 <w:rFonts w:ascii="Times New Roman" w:hAnsi="Times New Roman" w:cs="Times New Roman"/>
                 <w:b/>
                 <w:bCs/>
-                <w:sz w:val="28"/>
-                <w:szCs w:val="28"/>
-              </w:rPr>
-            </w:pPr>
-            <w:r>
-              <w:rPr>
-                <w:rFonts w:ascii="Times New Roman" w:hAnsi="Times New Roman" w:cs="Times New Roman"/>
-                <w:b/>
-                <w:bCs/>
-                <w:sz w:val="28"/>
-                <w:szCs w:val="28"/>
-              </w:rPr>
+                <w:sz w:val="36"/>
+                <w:szCs w:val="36"/>
+              </w:rPr>
+            </w:pPr>
+            <w:r>
+              <w:rPr>
+                <w:rFonts w:ascii="Times New Roman" w:hAnsi="Times New Roman" w:cs="Times New Roman"/>
+                <w:b/>
+                <w:bCs/>
+                <w:sz w:val="36"/>
+                <w:szCs w:val="36"/>
+              </w:rPr>
+              <w:lastRenderedPageBreak/>
               <w:t>Parameter name</w:t>
             </w:r>
           </w:p>
@@ -854,17 +1050,17 @@
                 <w:rFonts w:ascii="Times New Roman" w:hAnsi="Times New Roman" w:cs="Times New Roman"/>
                 <w:b/>
                 <w:bCs/>
-                <w:sz w:val="28"/>
-                <w:szCs w:val="28"/>
-              </w:rPr>
-            </w:pPr>
-            <w:r>
-              <w:rPr>
-                <w:rFonts w:ascii="Times New Roman" w:hAnsi="Times New Roman" w:cs="Times New Roman"/>
-                <w:b/>
-                <w:bCs/>
-                <w:sz w:val="28"/>
-                <w:szCs w:val="28"/>
+                <w:sz w:val="36"/>
+                <w:szCs w:val="36"/>
+              </w:rPr>
+            </w:pPr>
+            <w:r>
+              <w:rPr>
+                <w:rFonts w:ascii="Times New Roman" w:hAnsi="Times New Roman" w:cs="Times New Roman"/>
+                <w:b/>
+                <w:bCs/>
+                <w:sz w:val="36"/>
+                <w:szCs w:val="36"/>
               </w:rPr>
               <w:t>Description</w:t>
             </w:r>
@@ -884,18 +1080,18 @@
                 <w:rFonts w:ascii="Times New Roman" w:hAnsi="Times New Roman" w:cs="Times New Roman"/>
                 <w:b/>
                 <w:bCs/>
-                <w:color w:val="474A54"/>
-                <w:sz w:val="28"/>
-                <w:szCs w:val="28"/>
-                <w:shd w:val="clear" w:color="auto" w:fill="FBFBFB"/>
-              </w:rPr>
-            </w:pPr>
-            <w:r>
-              <w:rPr>
-                <w:rFonts w:ascii="Times New Roman" w:hAnsi="Times New Roman" w:cs="Times New Roman"/>
-                <w:b/>
-                <w:bCs/>
-                <w:color w:val="474A54"/>
+                <w:color w:val="000000" w:themeColor="text1"/>
+                <w:sz w:val="28"/>
+                <w:szCs w:val="28"/>
+                <w:shd w:val="clear" w:color="auto" w:fill="FBFBFB"/>
+              </w:rPr>
+            </w:pPr>
+            <w:r>
+              <w:rPr>
+                <w:rFonts w:ascii="Times New Roman" w:hAnsi="Times New Roman" w:cs="Times New Roman"/>
+                <w:b/>
+                <w:bCs/>
+                <w:color w:val="000000" w:themeColor="text1"/>
                 <w:sz w:val="28"/>
                 <w:szCs w:val="28"/>
                 <w:shd w:val="clear" w:color="auto" w:fill="FBFBFB"/>
@@ -914,16 +1110,16 @@
               <w:jc w:val="center"/>
               <w:rPr>
                 <w:rFonts w:ascii="Times New Roman" w:hAnsi="Times New Roman" w:cs="Times New Roman"/>
-                <w:color w:val="474A54"/>
-                <w:sz w:val="28"/>
-                <w:szCs w:val="28"/>
-                <w:shd w:val="clear" w:color="auto" w:fill="FBFBFB"/>
-              </w:rPr>
-            </w:pPr>
-            <w:r>
-              <w:rPr>
-                <w:rFonts w:ascii="Times New Roman" w:hAnsi="Times New Roman" w:cs="Times New Roman"/>
-                <w:color w:val="474A54"/>
+                <w:color w:val="000000" w:themeColor="text1"/>
+                <w:sz w:val="28"/>
+                <w:szCs w:val="28"/>
+                <w:shd w:val="clear" w:color="auto" w:fill="FBFBFB"/>
+              </w:rPr>
+            </w:pPr>
+            <w:r>
+              <w:rPr>
+                <w:rFonts w:ascii="Times New Roman" w:hAnsi="Times New Roman" w:cs="Times New Roman"/>
+                <w:color w:val="000000" w:themeColor="text1"/>
                 <w:sz w:val="28"/>
                 <w:szCs w:val="28"/>
                 <w:shd w:val="clear" w:color="auto" w:fill="FBFBFB"/>
@@ -946,7 +1142,7 @@
                 <w:rFonts w:ascii="Times New Roman" w:hAnsi="Times New Roman" w:cs="Times New Roman"/>
                 <w:b/>
                 <w:bCs/>
-                <w:color w:val="474A54"/>
+                <w:color w:val="000000" w:themeColor="text1"/>
                 <w:sz w:val="28"/>
                 <w:szCs w:val="28"/>
                 <w:shd w:val="clear" w:color="auto" w:fill="FBFBFB"/>
@@ -958,7 +1154,7 @@
                 <w:rFonts w:ascii="Times New Roman" w:hAnsi="Times New Roman" w:cs="Times New Roman"/>
                 <w:b/>
                 <w:bCs/>
-                <w:color w:val="474A54"/>
+                <w:color w:val="000000" w:themeColor="text1"/>
                 <w:sz w:val="28"/>
                 <w:szCs w:val="28"/>
                 <w:shd w:val="clear" w:color="auto" w:fill="FBFBFB"/>
@@ -978,16 +1174,16 @@
               <w:jc w:val="center"/>
               <w:rPr>
                 <w:rFonts w:ascii="Times New Roman" w:hAnsi="Times New Roman" w:cs="Times New Roman"/>
-                <w:color w:val="474A54"/>
-                <w:sz w:val="28"/>
-                <w:szCs w:val="28"/>
-                <w:shd w:val="clear" w:color="auto" w:fill="FBFBFB"/>
-              </w:rPr>
-            </w:pPr>
-            <w:r>
-              <w:rPr>
-                <w:rFonts w:ascii="Times New Roman" w:hAnsi="Times New Roman" w:cs="Times New Roman"/>
-                <w:color w:val="474A54"/>
+                <w:color w:val="000000" w:themeColor="text1"/>
+                <w:sz w:val="28"/>
+                <w:szCs w:val="28"/>
+                <w:shd w:val="clear" w:color="auto" w:fill="FBFBFB"/>
+              </w:rPr>
+            </w:pPr>
+            <w:r>
+              <w:rPr>
+                <w:rFonts w:ascii="Times New Roman" w:hAnsi="Times New Roman" w:cs="Times New Roman"/>
+                <w:color w:val="000000" w:themeColor="text1"/>
                 <w:sz w:val="28"/>
                 <w:szCs w:val="28"/>
                 <w:shd w:val="clear" w:color="auto" w:fill="FBFBFB"/>
@@ -1010,7 +1206,7 @@
                 <w:rFonts w:ascii="Times New Roman" w:hAnsi="Times New Roman" w:cs="Times New Roman"/>
                 <w:b/>
                 <w:bCs/>
-                <w:color w:val="474A54"/>
+                <w:color w:val="000000" w:themeColor="text1"/>
                 <w:sz w:val="28"/>
                 <w:szCs w:val="28"/>
                 <w:shd w:val="clear" w:color="auto" w:fill="FBFBFB"/>
@@ -1022,7 +1218,7 @@
                 <w:rFonts w:ascii="Times New Roman" w:hAnsi="Times New Roman" w:cs="Times New Roman"/>
                 <w:b/>
                 <w:bCs/>
-                <w:color w:val="474A54"/>
+                <w:color w:val="000000" w:themeColor="text1"/>
                 <w:sz w:val="28"/>
                 <w:szCs w:val="28"/>
                 <w:shd w:val="clear" w:color="auto" w:fill="FBFBFB"/>
@@ -1042,32 +1238,21 @@
               <w:jc w:val="center"/>
               <w:rPr>
                 <w:rFonts w:ascii="Times New Roman" w:hAnsi="Times New Roman" w:cs="Times New Roman"/>
-                <w:color w:val="474A54"/>
-                <w:sz w:val="28"/>
-                <w:szCs w:val="28"/>
-                <w:shd w:val="clear" w:color="auto" w:fill="FBFBFB"/>
-              </w:rPr>
-            </w:pPr>
-            <w:r>
-              <w:rPr>
-                <w:rFonts w:ascii="Times New Roman" w:hAnsi="Times New Roman" w:cs="Times New Roman"/>
-                <w:color w:val="474A54"/>
-                <w:sz w:val="28"/>
-                <w:szCs w:val="28"/>
-                <w:shd w:val="clear" w:color="auto" w:fill="FBFBFB"/>
-              </w:rPr>
-              <w:t xml:space="preserve">The card’s color identity, by color code. [“Red”, “Blue”] becomes [“R”, “U”]. A </w:t>
-            </w:r>
-            <w:r>
-              <w:rPr>
-                <w:rFonts w:ascii="Times New Roman" w:hAnsi="Times New Roman" w:cs="Times New Roman"/>
-                <w:color w:val="474A54"/>
-                <w:sz w:val="28"/>
-                <w:szCs w:val="28"/>
-                <w:shd w:val="clear" w:color="auto" w:fill="FBFBFB"/>
-              </w:rPr>
-              <w:lastRenderedPageBreak/>
-              <w:t>card’s color identity includes colors from the card’s rules text</w:t>
+                <w:color w:val="000000" w:themeColor="text1"/>
+                <w:sz w:val="28"/>
+                <w:szCs w:val="28"/>
+                <w:shd w:val="clear" w:color="auto" w:fill="FBFBFB"/>
+              </w:rPr>
+            </w:pPr>
+            <w:r>
+              <w:rPr>
+                <w:rFonts w:ascii="Times New Roman" w:hAnsi="Times New Roman" w:cs="Times New Roman"/>
+                <w:color w:val="000000" w:themeColor="text1"/>
+                <w:sz w:val="28"/>
+                <w:szCs w:val="28"/>
+                <w:shd w:val="clear" w:color="auto" w:fill="FBFBFB"/>
+              </w:rPr>
+              <w:t>The card’s color identity, by color code. [“Red”, “Blue”] becomes [“R”, “U”]. A card’s color identity includes colors from the card’s rules text</w:t>
             </w:r>
           </w:p>
         </w:tc>
@@ -1085,23 +1270,22 @@
                 <w:rFonts w:ascii="Times New Roman" w:hAnsi="Times New Roman" w:cs="Times New Roman"/>
                 <w:b/>
                 <w:bCs/>
-                <w:color w:val="474A54"/>
-                <w:sz w:val="28"/>
-                <w:szCs w:val="28"/>
-                <w:shd w:val="clear" w:color="auto" w:fill="FBFBFB"/>
-              </w:rPr>
-            </w:pPr>
-            <w:r>
-              <w:rPr>
-                <w:rFonts w:ascii="Times New Roman" w:hAnsi="Times New Roman" w:cs="Times New Roman"/>
-                <w:b/>
-                <w:bCs/>
-                <w:color w:val="474A54"/>
-                <w:sz w:val="28"/>
-                <w:szCs w:val="28"/>
-                <w:shd w:val="clear" w:color="auto" w:fill="FBFBFB"/>
-              </w:rPr>
-              <w:lastRenderedPageBreak/>
+                <w:color w:val="000000" w:themeColor="text1"/>
+                <w:sz w:val="28"/>
+                <w:szCs w:val="28"/>
+                <w:shd w:val="clear" w:color="auto" w:fill="FBFBFB"/>
+              </w:rPr>
+            </w:pPr>
+            <w:r>
+              <w:rPr>
+                <w:rFonts w:ascii="Times New Roman" w:hAnsi="Times New Roman" w:cs="Times New Roman"/>
+                <w:b/>
+                <w:bCs/>
+                <w:color w:val="000000" w:themeColor="text1"/>
+                <w:sz w:val="28"/>
+                <w:szCs w:val="28"/>
+                <w:shd w:val="clear" w:color="auto" w:fill="FBFBFB"/>
+              </w:rPr>
               <w:t>colors</w:t>
             </w:r>
           </w:p>
@@ -1116,16 +1300,16 @@
               <w:jc w:val="center"/>
               <w:rPr>
                 <w:rFonts w:ascii="Times New Roman" w:hAnsi="Times New Roman" w:cs="Times New Roman"/>
-                <w:color w:val="474A54"/>
-                <w:sz w:val="28"/>
-                <w:szCs w:val="28"/>
-                <w:shd w:val="clear" w:color="auto" w:fill="FBFBFB"/>
-              </w:rPr>
-            </w:pPr>
-            <w:r>
-              <w:rPr>
-                <w:rFonts w:ascii="Times New Roman" w:hAnsi="Times New Roman" w:cs="Times New Roman"/>
-                <w:color w:val="474A54"/>
+                <w:color w:val="000000" w:themeColor="text1"/>
+                <w:sz w:val="28"/>
+                <w:szCs w:val="28"/>
+                <w:shd w:val="clear" w:color="auto" w:fill="FBFBFB"/>
+              </w:rPr>
+            </w:pPr>
+            <w:r>
+              <w:rPr>
+                <w:rFonts w:ascii="Times New Roman" w:hAnsi="Times New Roman" w:cs="Times New Roman"/>
+                <w:color w:val="000000" w:themeColor="text1"/>
                 <w:sz w:val="28"/>
                 <w:szCs w:val="28"/>
                 <w:shd w:val="clear" w:color="auto" w:fill="FBFBFB"/>
@@ -1136,7 +1320,7 @@
             <w:r>
               <w:rPr>
                 <w:rFonts w:ascii="Times New Roman" w:hAnsi="Times New Roman" w:cs="Times New Roman"/>
-                <w:color w:val="474A54"/>
+                <w:color w:val="000000" w:themeColor="text1"/>
                 <w:sz w:val="28"/>
                 <w:szCs w:val="28"/>
                 <w:shd w:val="clear" w:color="auto" w:fill="FBFBFB"/>
@@ -1147,7 +1331,7 @@
             <w:r>
               <w:rPr>
                 <w:rFonts w:ascii="Times New Roman" w:hAnsi="Times New Roman" w:cs="Times New Roman"/>
-                <w:color w:val="474A54"/>
+                <w:color w:val="000000" w:themeColor="text1"/>
                 <w:sz w:val="28"/>
                 <w:szCs w:val="28"/>
                 <w:shd w:val="clear" w:color="auto" w:fill="FBFBFB"/>
@@ -1170,18 +1354,18 @@
                 <w:rFonts w:ascii="Times New Roman" w:hAnsi="Times New Roman" w:cs="Times New Roman"/>
                 <w:b/>
                 <w:bCs/>
-                <w:color w:val="474A54"/>
-                <w:sz w:val="28"/>
-                <w:szCs w:val="28"/>
-                <w:shd w:val="clear" w:color="auto" w:fill="FBFBFB"/>
-              </w:rPr>
-            </w:pPr>
-            <w:r>
-              <w:rPr>
-                <w:rFonts w:ascii="Times New Roman" w:hAnsi="Times New Roman" w:cs="Times New Roman"/>
-                <w:b/>
-                <w:bCs/>
-                <w:color w:val="474A54"/>
+                <w:color w:val="000000" w:themeColor="text1"/>
+                <w:sz w:val="28"/>
+                <w:szCs w:val="28"/>
+                <w:shd w:val="clear" w:color="auto" w:fill="FBFBFB"/>
+              </w:rPr>
+            </w:pPr>
+            <w:r>
+              <w:rPr>
+                <w:rFonts w:ascii="Times New Roman" w:hAnsi="Times New Roman" w:cs="Times New Roman"/>
+                <w:b/>
+                <w:bCs/>
+                <w:color w:val="000000" w:themeColor="text1"/>
                 <w:sz w:val="28"/>
                 <w:szCs w:val="28"/>
                 <w:shd w:val="clear" w:color="auto" w:fill="FBFBFB"/>
@@ -1200,16 +1384,16 @@
               <w:jc w:val="center"/>
               <w:rPr>
                 <w:rFonts w:ascii="Times New Roman" w:hAnsi="Times New Roman" w:cs="Times New Roman"/>
-                <w:color w:val="474A54"/>
-                <w:sz w:val="28"/>
-                <w:szCs w:val="28"/>
-                <w:shd w:val="clear" w:color="auto" w:fill="FBFBFB"/>
-              </w:rPr>
-            </w:pPr>
-            <w:r>
-              <w:rPr>
-                <w:rFonts w:ascii="Times New Roman" w:hAnsi="Times New Roman" w:cs="Times New Roman"/>
-                <w:color w:val="474A54"/>
+                <w:color w:val="000000" w:themeColor="text1"/>
+                <w:sz w:val="28"/>
+                <w:szCs w:val="28"/>
+                <w:shd w:val="clear" w:color="auto" w:fill="FBFBFB"/>
+              </w:rPr>
+            </w:pPr>
+            <w:r>
+              <w:rPr>
+                <w:rFonts w:ascii="Times New Roman" w:hAnsi="Times New Roman" w:cs="Times New Roman"/>
+                <w:color w:val="000000" w:themeColor="text1"/>
                 <w:sz w:val="28"/>
                 <w:szCs w:val="28"/>
                 <w:shd w:val="clear" w:color="auto" w:fill="FBFBFB"/>
@@ -1232,7 +1416,7 @@
                 <w:rFonts w:ascii="Times New Roman" w:hAnsi="Times New Roman" w:cs="Times New Roman"/>
                 <w:b/>
                 <w:bCs/>
-                <w:color w:val="474A54"/>
+                <w:color w:val="000000" w:themeColor="text1"/>
                 <w:sz w:val="28"/>
                 <w:szCs w:val="28"/>
                 <w:shd w:val="clear" w:color="auto" w:fill="FBFBFB"/>
@@ -1244,7 +1428,7 @@
                 <w:rFonts w:ascii="Times New Roman" w:hAnsi="Times New Roman" w:cs="Times New Roman"/>
                 <w:b/>
                 <w:bCs/>
-                <w:color w:val="474A54"/>
+                <w:color w:val="000000" w:themeColor="text1"/>
                 <w:sz w:val="28"/>
                 <w:szCs w:val="28"/>
                 <w:shd w:val="clear" w:color="auto" w:fill="FBFBFB"/>
@@ -1264,16 +1448,16 @@
               <w:jc w:val="center"/>
               <w:rPr>
                 <w:rFonts w:ascii="Times New Roman" w:hAnsi="Times New Roman" w:cs="Times New Roman"/>
-                <w:color w:val="474A54"/>
-                <w:sz w:val="28"/>
-                <w:szCs w:val="28"/>
-                <w:shd w:val="clear" w:color="auto" w:fill="FBFBFB"/>
-              </w:rPr>
-            </w:pPr>
-            <w:r>
-              <w:rPr>
-                <w:rFonts w:ascii="Times New Roman" w:hAnsi="Times New Roman" w:cs="Times New Roman"/>
-                <w:color w:val="474A54"/>
+                <w:color w:val="000000" w:themeColor="text1"/>
+                <w:sz w:val="28"/>
+                <w:szCs w:val="28"/>
+                <w:shd w:val="clear" w:color="auto" w:fill="FBFBFB"/>
+              </w:rPr>
+            </w:pPr>
+            <w:r>
+              <w:rPr>
+                <w:rFonts w:ascii="Times New Roman" w:hAnsi="Times New Roman" w:cs="Times New Roman"/>
+                <w:color w:val="000000" w:themeColor="text1"/>
                 <w:sz w:val="28"/>
                 <w:szCs w:val="28"/>
                 <w:shd w:val="clear" w:color="auto" w:fill="FBFBFB"/>
@@ -1284,7 +1468,7 @@
             <w:r>
               <w:rPr>
                 <w:rFonts w:ascii="Times New Roman" w:hAnsi="Times New Roman" w:cs="Times New Roman"/>
-                <w:color w:val="474A54"/>
+                <w:color w:val="000000" w:themeColor="text1"/>
                 <w:sz w:val="28"/>
                 <w:szCs w:val="28"/>
                 <w:shd w:val="clear" w:color="auto" w:fill="FBFBFB"/>
@@ -1295,7 +1479,7 @@
             <w:r>
               <w:rPr>
                 <w:rFonts w:ascii="Times New Roman" w:hAnsi="Times New Roman" w:cs="Times New Roman"/>
-                <w:color w:val="474A54"/>
+                <w:color w:val="000000" w:themeColor="text1"/>
                 <w:sz w:val="28"/>
                 <w:szCs w:val="28"/>
                 <w:shd w:val="clear" w:color="auto" w:fill="FBFBFB"/>
@@ -1318,18 +1502,18 @@
                 <w:rFonts w:ascii="Times New Roman" w:hAnsi="Times New Roman" w:cs="Times New Roman"/>
                 <w:b/>
                 <w:bCs/>
-                <w:color w:val="474A54"/>
-                <w:sz w:val="28"/>
-                <w:szCs w:val="28"/>
-                <w:shd w:val="clear" w:color="auto" w:fill="FBFBFB"/>
-              </w:rPr>
-            </w:pPr>
-            <w:r>
-              <w:rPr>
-                <w:rFonts w:ascii="Times New Roman" w:hAnsi="Times New Roman" w:cs="Times New Roman"/>
-                <w:b/>
-                <w:bCs/>
-                <w:color w:val="474A54"/>
+                <w:color w:val="000000" w:themeColor="text1"/>
+                <w:sz w:val="28"/>
+                <w:szCs w:val="28"/>
+                <w:shd w:val="clear" w:color="auto" w:fill="FBFBFB"/>
+              </w:rPr>
+            </w:pPr>
+            <w:r>
+              <w:rPr>
+                <w:rFonts w:ascii="Times New Roman" w:hAnsi="Times New Roman" w:cs="Times New Roman"/>
+                <w:b/>
+                <w:bCs/>
+                <w:color w:val="000000" w:themeColor="text1"/>
                 <w:sz w:val="28"/>
                 <w:szCs w:val="28"/>
                 <w:shd w:val="clear" w:color="auto" w:fill="FBFBFB"/>
@@ -1348,16 +1532,16 @@
               <w:jc w:val="center"/>
               <w:rPr>
                 <w:rFonts w:ascii="Times New Roman" w:hAnsi="Times New Roman" w:cs="Times New Roman"/>
-                <w:color w:val="474A54"/>
-                <w:sz w:val="28"/>
-                <w:szCs w:val="28"/>
-                <w:shd w:val="clear" w:color="auto" w:fill="FBFBFB"/>
-              </w:rPr>
-            </w:pPr>
-            <w:r>
-              <w:rPr>
-                <w:rFonts w:ascii="Times New Roman" w:hAnsi="Times New Roman" w:cs="Times New Roman"/>
-                <w:color w:val="474A54"/>
+                <w:color w:val="000000" w:themeColor="text1"/>
+                <w:sz w:val="28"/>
+                <w:szCs w:val="28"/>
+                <w:shd w:val="clear" w:color="auto" w:fill="FBFBFB"/>
+              </w:rPr>
+            </w:pPr>
+            <w:r>
+              <w:rPr>
+                <w:rFonts w:ascii="Times New Roman" w:hAnsi="Times New Roman" w:cs="Times New Roman"/>
+                <w:color w:val="000000" w:themeColor="text1"/>
                 <w:sz w:val="28"/>
                 <w:szCs w:val="28"/>
                 <w:shd w:val="clear" w:color="auto" w:fill="FBFBFB"/>
@@ -1380,18 +1564,18 @@
                 <w:rFonts w:ascii="Times New Roman" w:hAnsi="Times New Roman" w:cs="Times New Roman"/>
                 <w:b/>
                 <w:bCs/>
-                <w:color w:val="474A54"/>
-                <w:sz w:val="28"/>
-                <w:szCs w:val="28"/>
-                <w:shd w:val="clear" w:color="auto" w:fill="FBFBFB"/>
-              </w:rPr>
-            </w:pPr>
-            <w:r>
-              <w:rPr>
-                <w:rFonts w:ascii="Times New Roman" w:hAnsi="Times New Roman" w:cs="Times New Roman"/>
-                <w:b/>
-                <w:bCs/>
-                <w:color w:val="474A54"/>
+                <w:color w:val="000000" w:themeColor="text1"/>
+                <w:sz w:val="28"/>
+                <w:szCs w:val="28"/>
+                <w:shd w:val="clear" w:color="auto" w:fill="FBFBFB"/>
+              </w:rPr>
+            </w:pPr>
+            <w:r>
+              <w:rPr>
+                <w:rFonts w:ascii="Times New Roman" w:hAnsi="Times New Roman" w:cs="Times New Roman"/>
+                <w:b/>
+                <w:bCs/>
+                <w:color w:val="000000" w:themeColor="text1"/>
                 <w:sz w:val="28"/>
                 <w:szCs w:val="28"/>
                 <w:shd w:val="clear" w:color="auto" w:fill="FBFBFB"/>
@@ -1410,16 +1594,16 @@
               <w:jc w:val="center"/>
               <w:rPr>
                 <w:rFonts w:ascii="Times New Roman" w:hAnsi="Times New Roman" w:cs="Times New Roman"/>
-                <w:color w:val="474A54"/>
-                <w:sz w:val="28"/>
-                <w:szCs w:val="28"/>
-                <w:shd w:val="clear" w:color="auto" w:fill="FBFBFB"/>
-              </w:rPr>
-            </w:pPr>
-            <w:r>
-              <w:rPr>
-                <w:rFonts w:ascii="Times New Roman" w:hAnsi="Times New Roman" w:cs="Times New Roman"/>
-                <w:color w:val="474A54"/>
+                <w:color w:val="000000" w:themeColor="text1"/>
+                <w:sz w:val="28"/>
+                <w:szCs w:val="28"/>
+                <w:shd w:val="clear" w:color="auto" w:fill="FBFBFB"/>
+              </w:rPr>
+            </w:pPr>
+            <w:r>
+              <w:rPr>
+                <w:rFonts w:ascii="Times New Roman" w:hAnsi="Times New Roman" w:cs="Times New Roman"/>
+                <w:color w:val="000000" w:themeColor="text1"/>
                 <w:sz w:val="28"/>
                 <w:szCs w:val="28"/>
                 <w:shd w:val="clear" w:color="auto" w:fill="FBFBFB"/>
@@ -1430,7 +1614,7 @@
             <w:r>
               <w:rPr>
                 <w:rFonts w:ascii="Times New Roman" w:hAnsi="Times New Roman" w:cs="Times New Roman"/>
-                <w:color w:val="474A54"/>
+                <w:color w:val="000000" w:themeColor="text1"/>
                 <w:sz w:val="28"/>
                 <w:szCs w:val="28"/>
                 <w:shd w:val="clear" w:color="auto" w:fill="FBFBFB"/>
@@ -1441,7 +1625,7 @@
             <w:r>
               <w:rPr>
                 <w:rFonts w:ascii="Times New Roman" w:hAnsi="Times New Roman" w:cs="Times New Roman"/>
-                <w:color w:val="474A54"/>
+                <w:color w:val="000000" w:themeColor="text1"/>
                 <w:sz w:val="28"/>
                 <w:szCs w:val="28"/>
                 <w:shd w:val="clear" w:color="auto" w:fill="FBFBFB"/>
@@ -1452,7 +1636,7 @@
             <w:r>
               <w:rPr>
                 <w:rFonts w:ascii="Times New Roman" w:hAnsi="Times New Roman" w:cs="Times New Roman"/>
-                <w:color w:val="474A54"/>
+                <w:color w:val="000000" w:themeColor="text1"/>
                 <w:sz w:val="28"/>
                 <w:szCs w:val="28"/>
                 <w:shd w:val="clear" w:color="auto" w:fill="FBFBFB"/>
@@ -1463,7 +1647,7 @@
             <w:r>
               <w:rPr>
                 <w:rFonts w:ascii="Times New Roman" w:hAnsi="Times New Roman" w:cs="Times New Roman"/>
-                <w:color w:val="474A54"/>
+                <w:color w:val="000000" w:themeColor="text1"/>
                 <w:sz w:val="28"/>
                 <w:szCs w:val="28"/>
                 <w:shd w:val="clear" w:color="auto" w:fill="FBFBFB"/>
@@ -1474,7 +1658,7 @@
             <w:r>
               <w:rPr>
                 <w:rFonts w:ascii="Times New Roman" w:hAnsi="Times New Roman" w:cs="Times New Roman"/>
-                <w:color w:val="474A54"/>
+                <w:color w:val="000000" w:themeColor="text1"/>
                 <w:sz w:val="28"/>
                 <w:szCs w:val="28"/>
                 <w:shd w:val="clear" w:color="auto" w:fill="FBFBFB"/>
@@ -1498,7 +1682,7 @@
                 <w:rFonts w:ascii="Times New Roman" w:hAnsi="Times New Roman" w:cs="Times New Roman"/>
                 <w:b/>
                 <w:bCs/>
-                <w:color w:val="474A54"/>
+                <w:color w:val="000000" w:themeColor="text1"/>
                 <w:sz w:val="28"/>
                 <w:szCs w:val="28"/>
                 <w:shd w:val="clear" w:color="auto" w:fill="FBFBFB"/>
@@ -1510,7 +1694,7 @@
                 <w:rFonts w:ascii="Times New Roman" w:hAnsi="Times New Roman" w:cs="Times New Roman"/>
                 <w:b/>
                 <w:bCs/>
-                <w:color w:val="474A54"/>
+                <w:color w:val="000000" w:themeColor="text1"/>
                 <w:sz w:val="28"/>
                 <w:szCs w:val="28"/>
                 <w:shd w:val="clear" w:color="auto" w:fill="FBFBFB"/>
@@ -1530,16 +1714,16 @@
               <w:jc w:val="center"/>
               <w:rPr>
                 <w:rFonts w:ascii="Times New Roman" w:hAnsi="Times New Roman" w:cs="Times New Roman"/>
-                <w:color w:val="474A54"/>
-                <w:sz w:val="28"/>
-                <w:szCs w:val="28"/>
-                <w:shd w:val="clear" w:color="auto" w:fill="FBFBFB"/>
-              </w:rPr>
-            </w:pPr>
-            <w:r>
-              <w:rPr>
-                <w:rFonts w:ascii="Times New Roman" w:hAnsi="Times New Roman" w:cs="Times New Roman"/>
-                <w:color w:val="474A54"/>
+                <w:color w:val="000000" w:themeColor="text1"/>
+                <w:sz w:val="28"/>
+                <w:szCs w:val="28"/>
+                <w:shd w:val="clear" w:color="auto" w:fill="FBFBFB"/>
+              </w:rPr>
+            </w:pPr>
+            <w:r>
+              <w:rPr>
+                <w:rFonts w:ascii="Times New Roman" w:hAnsi="Times New Roman" w:cs="Times New Roman"/>
+                <w:color w:val="000000" w:themeColor="text1"/>
                 <w:sz w:val="28"/>
                 <w:szCs w:val="28"/>
                 <w:shd w:val="clear" w:color="auto" w:fill="FBFBFB"/>
@@ -1550,7 +1734,7 @@
             <w:r>
               <w:rPr>
                 <w:rFonts w:ascii="Times New Roman" w:hAnsi="Times New Roman" w:cs="Times New Roman"/>
-                <w:color w:val="474A54"/>
+                <w:color w:val="000000" w:themeColor="text1"/>
                 <w:sz w:val="28"/>
                 <w:szCs w:val="28"/>
                 <w:shd w:val="clear" w:color="auto" w:fill="FBFBFB"/>
@@ -1561,7 +1745,7 @@
             <w:r>
               <w:rPr>
                 <w:rFonts w:ascii="Times New Roman" w:hAnsi="Times New Roman" w:cs="Times New Roman"/>
-                <w:color w:val="474A54"/>
+                <w:color w:val="000000" w:themeColor="text1"/>
                 <w:sz w:val="28"/>
                 <w:szCs w:val="28"/>
                 <w:shd w:val="clear" w:color="auto" w:fill="FBFBFB"/>
@@ -1584,16 +1768,17 @@
                 <w:rFonts w:ascii="Times New Roman" w:hAnsi="Times New Roman" w:cs="Times New Roman"/>
                 <w:b/>
                 <w:bCs/>
-                <w:sz w:val="28"/>
-                <w:szCs w:val="28"/>
-              </w:rPr>
-            </w:pPr>
-            <w:r>
-              <w:rPr>
-                <w:rFonts w:ascii="Times New Roman" w:hAnsi="Times New Roman" w:cs="Times New Roman"/>
-                <w:b/>
-                <w:bCs/>
-                <w:color w:val="474A54"/>
+                <w:color w:val="000000" w:themeColor="text1"/>
+                <w:sz w:val="28"/>
+                <w:szCs w:val="28"/>
+              </w:rPr>
+            </w:pPr>
+            <w:r>
+              <w:rPr>
+                <w:rFonts w:ascii="Times New Roman" w:hAnsi="Times New Roman" w:cs="Times New Roman"/>
+                <w:b/>
+                <w:bCs/>
+                <w:color w:val="000000" w:themeColor="text1"/>
                 <w:sz w:val="28"/>
                 <w:szCs w:val="28"/>
                 <w:shd w:val="clear" w:color="auto" w:fill="FBFBFB"/>
@@ -1614,14 +1799,15 @@
                 <w:rFonts w:ascii="Times New Roman" w:hAnsi="Times New Roman" w:cs="Times New Roman"/>
                 <w:b/>
                 <w:bCs/>
-                <w:sz w:val="28"/>
-                <w:szCs w:val="28"/>
-              </w:rPr>
-            </w:pPr>
-            <w:r>
-              <w:rPr>
-                <w:rFonts w:ascii="Times New Roman" w:hAnsi="Times New Roman" w:cs="Times New Roman"/>
-                <w:color w:val="474A54"/>
+                <w:color w:val="000000" w:themeColor="text1"/>
+                <w:sz w:val="28"/>
+                <w:szCs w:val="28"/>
+              </w:rPr>
+            </w:pPr>
+            <w:r>
+              <w:rPr>
+                <w:rFonts w:ascii="Times New Roman" w:hAnsi="Times New Roman" w:cs="Times New Roman"/>
+                <w:color w:val="000000" w:themeColor="text1"/>
                 <w:sz w:val="28"/>
                 <w:szCs w:val="28"/>
                 <w:shd w:val="clear" w:color="auto" w:fill="FBFBFB"/>
@@ -1644,18 +1830,18 @@
                 <w:rFonts w:ascii="Times New Roman" w:hAnsi="Times New Roman" w:cs="Times New Roman"/>
                 <w:b/>
                 <w:bCs/>
-                <w:color w:val="474A54"/>
-                <w:sz w:val="28"/>
-                <w:szCs w:val="28"/>
-                <w:shd w:val="clear" w:color="auto" w:fill="FBFBFB"/>
-              </w:rPr>
-            </w:pPr>
-            <w:r>
-              <w:rPr>
-                <w:rFonts w:ascii="Times New Roman" w:hAnsi="Times New Roman" w:cs="Times New Roman"/>
-                <w:b/>
-                <w:bCs/>
-                <w:color w:val="474A54"/>
+                <w:color w:val="000000" w:themeColor="text1"/>
+                <w:sz w:val="28"/>
+                <w:szCs w:val="28"/>
+                <w:shd w:val="clear" w:color="auto" w:fill="FBFBFB"/>
+              </w:rPr>
+            </w:pPr>
+            <w:r>
+              <w:rPr>
+                <w:rFonts w:ascii="Times New Roman" w:hAnsi="Times New Roman" w:cs="Times New Roman"/>
+                <w:b/>
+                <w:bCs/>
+                <w:color w:val="000000" w:themeColor="text1"/>
                 <w:sz w:val="28"/>
                 <w:szCs w:val="28"/>
                 <w:shd w:val="clear" w:color="auto" w:fill="FBFBFB"/>
@@ -1674,16 +1860,16 @@
               <w:jc w:val="center"/>
               <w:rPr>
                 <w:rFonts w:ascii="Times New Roman" w:hAnsi="Times New Roman" w:cs="Times New Roman"/>
-                <w:color w:val="474A54"/>
-                <w:sz w:val="28"/>
-                <w:szCs w:val="28"/>
-                <w:shd w:val="clear" w:color="auto" w:fill="FBFBFB"/>
-              </w:rPr>
-            </w:pPr>
-            <w:r>
-              <w:rPr>
-                <w:rFonts w:ascii="Times New Roman" w:hAnsi="Times New Roman" w:cs="Times New Roman"/>
-                <w:color w:val="474A54"/>
+                <w:color w:val="000000" w:themeColor="text1"/>
+                <w:sz w:val="28"/>
+                <w:szCs w:val="28"/>
+                <w:shd w:val="clear" w:color="auto" w:fill="FBFBFB"/>
+              </w:rPr>
+            </w:pPr>
+            <w:r>
+              <w:rPr>
+                <w:rFonts w:ascii="Times New Roman" w:hAnsi="Times New Roman" w:cs="Times New Roman"/>
+                <w:color w:val="000000" w:themeColor="text1"/>
                 <w:sz w:val="28"/>
                 <w:szCs w:val="28"/>
                 <w:shd w:val="clear" w:color="auto" w:fill="FBFBFB"/>
@@ -1694,7 +1880,7 @@
             <w:r>
               <w:rPr>
                 <w:rFonts w:ascii="Times New Roman" w:hAnsi="Times New Roman" w:cs="Times New Roman"/>
-                <w:color w:val="474A54"/>
+                <w:color w:val="000000" w:themeColor="text1"/>
                 <w:sz w:val="28"/>
                 <w:szCs w:val="28"/>
                 <w:shd w:val="clear" w:color="auto" w:fill="FBFBFB"/>
@@ -1705,7 +1891,7 @@
             <w:r>
               <w:rPr>
                 <w:rFonts w:ascii="Times New Roman" w:hAnsi="Times New Roman" w:cs="Times New Roman"/>
-                <w:color w:val="474A54"/>
+                <w:color w:val="000000" w:themeColor="text1"/>
                 <w:sz w:val="28"/>
                 <w:szCs w:val="28"/>
                 <w:shd w:val="clear" w:color="auto" w:fill="FBFBFB"/>
@@ -1728,18 +1914,18 @@
                 <w:rFonts w:ascii="Times New Roman" w:hAnsi="Times New Roman" w:cs="Times New Roman"/>
                 <w:b/>
                 <w:bCs/>
-                <w:color w:val="474A54"/>
-                <w:sz w:val="28"/>
-                <w:szCs w:val="28"/>
-                <w:shd w:val="clear" w:color="auto" w:fill="FBFBFB"/>
-              </w:rPr>
-            </w:pPr>
-            <w:r>
-              <w:rPr>
-                <w:rFonts w:ascii="Times New Roman" w:hAnsi="Times New Roman" w:cs="Times New Roman"/>
-                <w:b/>
-                <w:bCs/>
-                <w:color w:val="474A54"/>
+                <w:color w:val="000000" w:themeColor="text1"/>
+                <w:sz w:val="28"/>
+                <w:szCs w:val="28"/>
+                <w:shd w:val="clear" w:color="auto" w:fill="FBFBFB"/>
+              </w:rPr>
+            </w:pPr>
+            <w:r>
+              <w:rPr>
+                <w:rFonts w:ascii="Times New Roman" w:hAnsi="Times New Roman" w:cs="Times New Roman"/>
+                <w:b/>
+                <w:bCs/>
+                <w:color w:val="000000" w:themeColor="text1"/>
                 <w:sz w:val="28"/>
                 <w:szCs w:val="28"/>
                 <w:shd w:val="clear" w:color="auto" w:fill="FBFBFB"/>
@@ -1758,16 +1944,16 @@
               <w:jc w:val="center"/>
               <w:rPr>
                 <w:rFonts w:ascii="Times New Roman" w:hAnsi="Times New Roman" w:cs="Times New Roman"/>
-                <w:color w:val="474A54"/>
-                <w:sz w:val="28"/>
-                <w:szCs w:val="28"/>
-                <w:shd w:val="clear" w:color="auto" w:fill="FBFBFB"/>
-              </w:rPr>
-            </w:pPr>
-            <w:r>
-              <w:rPr>
-                <w:rFonts w:ascii="Times New Roman" w:hAnsi="Times New Roman" w:cs="Times New Roman"/>
-                <w:color w:val="474A54"/>
+                <w:color w:val="000000" w:themeColor="text1"/>
+                <w:sz w:val="28"/>
+                <w:szCs w:val="28"/>
+                <w:shd w:val="clear" w:color="auto" w:fill="FBFBFB"/>
+              </w:rPr>
+            </w:pPr>
+            <w:r>
+              <w:rPr>
+                <w:rFonts w:ascii="Times New Roman" w:hAnsi="Times New Roman" w:cs="Times New Roman"/>
+                <w:color w:val="000000" w:themeColor="text1"/>
                 <w:sz w:val="28"/>
                 <w:szCs w:val="28"/>
                 <w:shd w:val="clear" w:color="auto" w:fill="FBFBFB"/>
@@ -1790,18 +1976,18 @@
                 <w:rFonts w:ascii="Times New Roman" w:hAnsi="Times New Roman" w:cs="Times New Roman"/>
                 <w:b/>
                 <w:bCs/>
-                <w:color w:val="474A54"/>
-                <w:sz w:val="28"/>
-                <w:szCs w:val="28"/>
-                <w:shd w:val="clear" w:color="auto" w:fill="FBFBFB"/>
-              </w:rPr>
-            </w:pPr>
-            <w:r>
-              <w:rPr>
-                <w:rFonts w:ascii="Times New Roman" w:hAnsi="Times New Roman" w:cs="Times New Roman"/>
-                <w:b/>
-                <w:bCs/>
-                <w:color w:val="474A54"/>
+                <w:color w:val="000000" w:themeColor="text1"/>
+                <w:sz w:val="28"/>
+                <w:szCs w:val="28"/>
+                <w:shd w:val="clear" w:color="auto" w:fill="FBFBFB"/>
+              </w:rPr>
+            </w:pPr>
+            <w:r>
+              <w:rPr>
+                <w:rFonts w:ascii="Times New Roman" w:hAnsi="Times New Roman" w:cs="Times New Roman"/>
+                <w:b/>
+                <w:bCs/>
+                <w:color w:val="000000" w:themeColor="text1"/>
                 <w:sz w:val="28"/>
                 <w:szCs w:val="28"/>
                 <w:shd w:val="clear" w:color="auto" w:fill="FBFBFB"/>
@@ -1820,16 +2006,16 @@
               <w:jc w:val="center"/>
               <w:rPr>
                 <w:rFonts w:ascii="Times New Roman" w:hAnsi="Times New Roman" w:cs="Times New Roman"/>
-                <w:color w:val="474A54"/>
-                <w:sz w:val="28"/>
-                <w:szCs w:val="28"/>
-                <w:shd w:val="clear" w:color="auto" w:fill="FBFBFB"/>
-              </w:rPr>
-            </w:pPr>
-            <w:r>
-              <w:rPr>
-                <w:rFonts w:ascii="Times New Roman" w:hAnsi="Times New Roman" w:cs="Times New Roman"/>
-                <w:color w:val="474A54"/>
+                <w:color w:val="000000" w:themeColor="text1"/>
+                <w:sz w:val="28"/>
+                <w:szCs w:val="28"/>
+                <w:shd w:val="clear" w:color="auto" w:fill="FBFBFB"/>
+              </w:rPr>
+            </w:pPr>
+            <w:r>
+              <w:rPr>
+                <w:rFonts w:ascii="Times New Roman" w:hAnsi="Times New Roman" w:cs="Times New Roman"/>
+                <w:color w:val="000000" w:themeColor="text1"/>
                 <w:sz w:val="28"/>
                 <w:szCs w:val="28"/>
                 <w:shd w:val="clear" w:color="auto" w:fill="FBFBFB"/>
@@ -1852,22 +2038,23 @@
                 <w:rFonts w:ascii="Times New Roman" w:hAnsi="Times New Roman" w:cs="Times New Roman"/>
                 <w:b/>
                 <w:bCs/>
-                <w:color w:val="474A54"/>
-                <w:sz w:val="28"/>
-                <w:szCs w:val="28"/>
-                <w:shd w:val="clear" w:color="auto" w:fill="FBFBFB"/>
-              </w:rPr>
-            </w:pPr>
-            <w:r>
-              <w:rPr>
-                <w:rFonts w:ascii="Times New Roman" w:hAnsi="Times New Roman" w:cs="Times New Roman"/>
-                <w:b/>
-                <w:bCs/>
-                <w:color w:val="474A54"/>
-                <w:sz w:val="28"/>
-                <w:szCs w:val="28"/>
-                <w:shd w:val="clear" w:color="auto" w:fill="FBFBFB"/>
-              </w:rPr>
+                <w:color w:val="000000" w:themeColor="text1"/>
+                <w:sz w:val="28"/>
+                <w:szCs w:val="28"/>
+                <w:shd w:val="clear" w:color="auto" w:fill="FBFBFB"/>
+              </w:rPr>
+            </w:pPr>
+            <w:r>
+              <w:rPr>
+                <w:rFonts w:ascii="Times New Roman" w:hAnsi="Times New Roman" w:cs="Times New Roman"/>
+                <w:b/>
+                <w:bCs/>
+                <w:color w:val="000000" w:themeColor="text1"/>
+                <w:sz w:val="28"/>
+                <w:szCs w:val="28"/>
+                <w:shd w:val="clear" w:color="auto" w:fill="FBFBFB"/>
+              </w:rPr>
+              <w:lastRenderedPageBreak/>
               <w:t>loyalty</w:t>
             </w:r>
           </w:p>
@@ -1882,16 +2069,16 @@
               <w:jc w:val="center"/>
               <w:rPr>
                 <w:rFonts w:ascii="Times New Roman" w:hAnsi="Times New Roman" w:cs="Times New Roman"/>
-                <w:color w:val="474A54"/>
-                <w:sz w:val="28"/>
-                <w:szCs w:val="28"/>
-                <w:shd w:val="clear" w:color="auto" w:fill="FBFBFB"/>
-              </w:rPr>
-            </w:pPr>
-            <w:r>
-              <w:rPr>
-                <w:rFonts w:ascii="Times New Roman" w:hAnsi="Times New Roman" w:cs="Times New Roman"/>
-                <w:color w:val="474A54"/>
+                <w:color w:val="000000" w:themeColor="text1"/>
+                <w:sz w:val="28"/>
+                <w:szCs w:val="28"/>
+                <w:shd w:val="clear" w:color="auto" w:fill="FBFBFB"/>
+              </w:rPr>
+            </w:pPr>
+            <w:r>
+              <w:rPr>
+                <w:rFonts w:ascii="Times New Roman" w:hAnsi="Times New Roman" w:cs="Times New Roman"/>
+                <w:color w:val="000000" w:themeColor="text1"/>
                 <w:sz w:val="28"/>
                 <w:szCs w:val="28"/>
                 <w:shd w:val="clear" w:color="auto" w:fill="FBFBFB"/>
@@ -1902,7 +2089,7 @@
             <w:r>
               <w:rPr>
                 <w:rFonts w:ascii="Times New Roman" w:hAnsi="Times New Roman" w:cs="Times New Roman"/>
-                <w:color w:val="474A54"/>
+                <w:color w:val="000000" w:themeColor="text1"/>
                 <w:sz w:val="28"/>
                 <w:szCs w:val="28"/>
                 <w:shd w:val="clear" w:color="auto" w:fill="FBFBFB"/>
@@ -1926,7 +2113,7 @@
                 <w:rFonts w:ascii="Times New Roman" w:hAnsi="Times New Roman" w:cs="Times New Roman"/>
                 <w:b/>
                 <w:bCs/>
-                <w:color w:val="474A54"/>
+                <w:color w:val="000000" w:themeColor="text1"/>
                 <w:sz w:val="28"/>
                 <w:szCs w:val="28"/>
                 <w:shd w:val="clear" w:color="auto" w:fill="FBFBFB"/>
@@ -1938,7 +2125,7 @@
                 <w:rFonts w:ascii="Times New Roman" w:hAnsi="Times New Roman" w:cs="Times New Roman"/>
                 <w:b/>
                 <w:bCs/>
-                <w:color w:val="474A54"/>
+                <w:color w:val="000000" w:themeColor="text1"/>
                 <w:sz w:val="28"/>
                 <w:szCs w:val="28"/>
                 <w:shd w:val="clear" w:color="auto" w:fill="FBFBFB"/>
@@ -1958,16 +2145,16 @@
               <w:jc w:val="center"/>
               <w:rPr>
                 <w:rFonts w:ascii="Times New Roman" w:hAnsi="Times New Roman" w:cs="Times New Roman"/>
-                <w:color w:val="474A54"/>
-                <w:sz w:val="28"/>
-                <w:szCs w:val="28"/>
-                <w:shd w:val="clear" w:color="auto" w:fill="FBFBFB"/>
-              </w:rPr>
-            </w:pPr>
-            <w:r>
-              <w:rPr>
-                <w:rFonts w:ascii="Times New Roman" w:hAnsi="Times New Roman" w:cs="Times New Roman"/>
-                <w:color w:val="474A54"/>
+                <w:color w:val="000000" w:themeColor="text1"/>
+                <w:sz w:val="28"/>
+                <w:szCs w:val="28"/>
+                <w:shd w:val="clear" w:color="auto" w:fill="FBFBFB"/>
+              </w:rPr>
+            </w:pPr>
+            <w:r>
+              <w:rPr>
+                <w:rFonts w:ascii="Times New Roman" w:hAnsi="Times New Roman" w:cs="Times New Roman"/>
+                <w:color w:val="000000" w:themeColor="text1"/>
                 <w:sz w:val="28"/>
                 <w:szCs w:val="28"/>
                 <w:shd w:val="clear" w:color="auto" w:fill="FBFBFB"/>
@@ -1978,7 +2165,7 @@
             <w:r>
               <w:rPr>
                 <w:rFonts w:ascii="Times New Roman" w:hAnsi="Times New Roman" w:cs="Times New Roman"/>
-                <w:color w:val="474A54"/>
+                <w:color w:val="000000" w:themeColor="text1"/>
                 <w:sz w:val="28"/>
                 <w:szCs w:val="28"/>
                 <w:shd w:val="clear" w:color="auto" w:fill="FBFBFB"/>
@@ -1989,7 +2176,7 @@
             <w:r>
               <w:rPr>
                 <w:rFonts w:ascii="Times New Roman" w:hAnsi="Times New Roman" w:cs="Times New Roman"/>
-                <w:color w:val="474A54"/>
+                <w:color w:val="000000" w:themeColor="text1"/>
                 <w:sz w:val="28"/>
                 <w:szCs w:val="28"/>
                 <w:shd w:val="clear" w:color="auto" w:fill="FBFBFB"/>
@@ -2000,7 +2187,7 @@
             <w:r>
               <w:rPr>
                 <w:rFonts w:ascii="Times New Roman" w:hAnsi="Times New Roman" w:cs="Times New Roman"/>
-                <w:color w:val="474A54"/>
+                <w:color w:val="000000" w:themeColor="text1"/>
                 <w:sz w:val="28"/>
                 <w:szCs w:val="28"/>
                 <w:shd w:val="clear" w:color="auto" w:fill="FBFBFB"/>
@@ -2011,7 +2198,7 @@
             <w:r>
               <w:rPr>
                 <w:rFonts w:ascii="Times New Roman" w:hAnsi="Times New Roman" w:cs="Times New Roman"/>
-                <w:color w:val="474A54"/>
+                <w:color w:val="000000" w:themeColor="text1"/>
                 <w:sz w:val="28"/>
                 <w:szCs w:val="28"/>
                 <w:shd w:val="clear" w:color="auto" w:fill="FBFBFB"/>
@@ -2034,7 +2221,7 @@
                 <w:rFonts w:ascii="Times New Roman" w:hAnsi="Times New Roman" w:cs="Times New Roman"/>
                 <w:b/>
                 <w:bCs/>
-                <w:color w:val="474A54"/>
+                <w:color w:val="000000" w:themeColor="text1"/>
                 <w:sz w:val="28"/>
                 <w:szCs w:val="28"/>
                 <w:shd w:val="clear" w:color="auto" w:fill="FBFBFB"/>
@@ -2046,7 +2233,7 @@
                 <w:rFonts w:ascii="Times New Roman" w:hAnsi="Times New Roman" w:cs="Times New Roman"/>
                 <w:b/>
                 <w:bCs/>
-                <w:color w:val="474A54"/>
+                <w:color w:val="000000" w:themeColor="text1"/>
                 <w:sz w:val="28"/>
                 <w:szCs w:val="28"/>
                 <w:shd w:val="clear" w:color="auto" w:fill="FBFBFB"/>
@@ -2066,16 +2253,16 @@
               <w:jc w:val="center"/>
               <w:rPr>
                 <w:rFonts w:ascii="Times New Roman" w:hAnsi="Times New Roman" w:cs="Times New Roman"/>
-                <w:color w:val="474A54"/>
-                <w:sz w:val="28"/>
-                <w:szCs w:val="28"/>
-                <w:shd w:val="clear" w:color="auto" w:fill="FBFBFB"/>
-              </w:rPr>
-            </w:pPr>
-            <w:r>
-              <w:rPr>
-                <w:rFonts w:ascii="Times New Roman" w:hAnsi="Times New Roman" w:cs="Times New Roman"/>
-                <w:color w:val="474A54"/>
+                <w:color w:val="000000" w:themeColor="text1"/>
+                <w:sz w:val="28"/>
+                <w:szCs w:val="28"/>
+                <w:shd w:val="clear" w:color="auto" w:fill="FBFBFB"/>
+              </w:rPr>
+            </w:pPr>
+            <w:r>
+              <w:rPr>
+                <w:rFonts w:ascii="Times New Roman" w:hAnsi="Times New Roman" w:cs="Times New Roman"/>
+                <w:color w:val="000000" w:themeColor="text1"/>
                 <w:sz w:val="28"/>
                 <w:szCs w:val="28"/>
                 <w:shd w:val="clear" w:color="auto" w:fill="FBFBFB"/>
@@ -2086,7 +2273,7 @@
             <w:r>
               <w:rPr>
                 <w:rFonts w:ascii="Times New Roman" w:hAnsi="Times New Roman" w:cs="Times New Roman"/>
-                <w:color w:val="474A54"/>
+                <w:color w:val="000000" w:themeColor="text1"/>
                 <w:sz w:val="28"/>
                 <w:szCs w:val="28"/>
                 <w:shd w:val="clear" w:color="auto" w:fill="FBFBFB"/>
@@ -2097,7 +2284,7 @@
             <w:r>
               <w:rPr>
                 <w:rFonts w:ascii="Times New Roman" w:hAnsi="Times New Roman" w:cs="Times New Roman"/>
-                <w:color w:val="474A54"/>
+                <w:color w:val="000000" w:themeColor="text1"/>
                 <w:sz w:val="28"/>
                 <w:szCs w:val="28"/>
                 <w:shd w:val="clear" w:color="auto" w:fill="FBFBFB"/>
@@ -2108,19 +2295,18 @@
             <w:r>
               <w:rPr>
                 <w:rFonts w:ascii="Times New Roman" w:hAnsi="Times New Roman" w:cs="Times New Roman"/>
-                <w:color w:val="474A54"/>
-                <w:sz w:val="28"/>
-                <w:szCs w:val="28"/>
-                <w:shd w:val="clear" w:color="auto" w:fill="FBFBFB"/>
-              </w:rPr>
-              <w:lastRenderedPageBreak/>
+                <w:color w:val="000000" w:themeColor="text1"/>
+                <w:sz w:val="28"/>
+                <w:szCs w:val="28"/>
+                <w:shd w:val="clear" w:color="auto" w:fill="FBFBFB"/>
+              </w:rPr>
               <w:t>multiverseid</w:t>
             </w:r>
             <w:proofErr w:type="spellEnd"/>
             <w:r>
               <w:rPr>
                 <w:rFonts w:ascii="Times New Roman" w:hAnsi="Times New Roman" w:cs="Times New Roman"/>
-                <w:color w:val="474A54"/>
+                <w:color w:val="000000" w:themeColor="text1"/>
                 <w:sz w:val="28"/>
                 <w:szCs w:val="28"/>
                 <w:shd w:val="clear" w:color="auto" w:fill="FBFBFB"/>
@@ -2131,7 +2317,7 @@
             <w:r>
               <w:rPr>
                 <w:rFonts w:ascii="Times New Roman" w:hAnsi="Times New Roman" w:cs="Times New Roman"/>
-                <w:color w:val="474A54"/>
+                <w:color w:val="000000" w:themeColor="text1"/>
                 <w:sz w:val="28"/>
                 <w:szCs w:val="28"/>
                 <w:shd w:val="clear" w:color="auto" w:fill="FBFBFB"/>
@@ -2142,7 +2328,7 @@
             <w:r>
               <w:rPr>
                 <w:rFonts w:ascii="Times New Roman" w:hAnsi="Times New Roman" w:cs="Times New Roman"/>
-                <w:color w:val="474A54"/>
+                <w:color w:val="000000" w:themeColor="text1"/>
                 <w:sz w:val="28"/>
                 <w:szCs w:val="28"/>
                 <w:shd w:val="clear" w:color="auto" w:fill="FBFBFB"/>
@@ -2165,21 +2351,21 @@
                 <w:rFonts w:ascii="Times New Roman" w:hAnsi="Times New Roman" w:cs="Times New Roman"/>
                 <w:b/>
                 <w:bCs/>
-                <w:sz w:val="28"/>
-                <w:szCs w:val="28"/>
-              </w:rPr>
-            </w:pPr>
-            <w:r>
-              <w:rPr>
-                <w:rFonts w:ascii="Times New Roman" w:hAnsi="Times New Roman" w:cs="Times New Roman"/>
-                <w:b/>
-                <w:bCs/>
-                <w:color w:val="474A54"/>
-                <w:sz w:val="28"/>
-                <w:szCs w:val="28"/>
-                <w:shd w:val="clear" w:color="auto" w:fill="FBFBFB"/>
-              </w:rPr>
-              <w:lastRenderedPageBreak/>
+                <w:color w:val="000000" w:themeColor="text1"/>
+                <w:sz w:val="28"/>
+                <w:szCs w:val="28"/>
+              </w:rPr>
+            </w:pPr>
+            <w:r>
+              <w:rPr>
+                <w:rFonts w:ascii="Times New Roman" w:hAnsi="Times New Roman" w:cs="Times New Roman"/>
+                <w:b/>
+                <w:bCs/>
+                <w:color w:val="000000" w:themeColor="text1"/>
+                <w:sz w:val="28"/>
+                <w:szCs w:val="28"/>
+                <w:shd w:val="clear" w:color="auto" w:fill="FBFBFB"/>
+              </w:rPr>
               <w:t>name</w:t>
             </w:r>
           </w:p>
@@ -2196,14 +2382,15 @@
                 <w:rFonts w:ascii="Times New Roman" w:hAnsi="Times New Roman" w:cs="Times New Roman"/>
                 <w:b/>
                 <w:bCs/>
-                <w:sz w:val="28"/>
-                <w:szCs w:val="28"/>
-              </w:rPr>
-            </w:pPr>
-            <w:r>
-              <w:rPr>
-                <w:rFonts w:ascii="Times New Roman" w:hAnsi="Times New Roman" w:cs="Times New Roman"/>
-                <w:color w:val="474A54"/>
+                <w:color w:val="000000" w:themeColor="text1"/>
+                <w:sz w:val="28"/>
+                <w:szCs w:val="28"/>
+              </w:rPr>
+            </w:pPr>
+            <w:r>
+              <w:rPr>
+                <w:rFonts w:ascii="Times New Roman" w:hAnsi="Times New Roman" w:cs="Times New Roman"/>
+                <w:color w:val="000000" w:themeColor="text1"/>
                 <w:sz w:val="28"/>
                 <w:szCs w:val="28"/>
                 <w:shd w:val="clear" w:color="auto" w:fill="FBFBFB"/>
@@ -2214,7 +2401,7 @@
             <w:r>
               <w:rPr>
                 <w:rFonts w:ascii="Times New Roman" w:hAnsi="Times New Roman" w:cs="Times New Roman"/>
-                <w:color w:val="474A54"/>
+                <w:color w:val="000000" w:themeColor="text1"/>
                 <w:sz w:val="28"/>
                 <w:szCs w:val="28"/>
                 <w:shd w:val="clear" w:color="auto" w:fill="FBFBFB"/>
@@ -2225,7 +2412,7 @@
             <w:r>
               <w:rPr>
                 <w:rFonts w:ascii="Times New Roman" w:hAnsi="Times New Roman" w:cs="Times New Roman"/>
-                <w:color w:val="474A54"/>
+                <w:color w:val="000000" w:themeColor="text1"/>
                 <w:sz w:val="28"/>
                 <w:szCs w:val="28"/>
                 <w:shd w:val="clear" w:color="auto" w:fill="FBFBFB"/>
@@ -2248,18 +2435,18 @@
                 <w:rFonts w:ascii="Times New Roman" w:hAnsi="Times New Roman" w:cs="Times New Roman"/>
                 <w:b/>
                 <w:bCs/>
-                <w:color w:val="474A54"/>
-                <w:sz w:val="28"/>
-                <w:szCs w:val="28"/>
-                <w:shd w:val="clear" w:color="auto" w:fill="FBFBFB"/>
-              </w:rPr>
-            </w:pPr>
-            <w:r>
-              <w:rPr>
-                <w:rFonts w:ascii="Times New Roman" w:hAnsi="Times New Roman" w:cs="Times New Roman"/>
-                <w:b/>
-                <w:bCs/>
-                <w:color w:val="474A54"/>
+                <w:color w:val="000000" w:themeColor="text1"/>
+                <w:sz w:val="28"/>
+                <w:szCs w:val="28"/>
+                <w:shd w:val="clear" w:color="auto" w:fill="FBFBFB"/>
+              </w:rPr>
+            </w:pPr>
+            <w:r>
+              <w:rPr>
+                <w:rFonts w:ascii="Times New Roman" w:hAnsi="Times New Roman" w:cs="Times New Roman"/>
+                <w:b/>
+                <w:bCs/>
+                <w:color w:val="000000" w:themeColor="text1"/>
                 <w:sz w:val="28"/>
                 <w:szCs w:val="28"/>
                 <w:shd w:val="clear" w:color="auto" w:fill="FBFBFB"/>
@@ -2278,16 +2465,16 @@
               <w:jc w:val="center"/>
               <w:rPr>
                 <w:rFonts w:ascii="Times New Roman" w:hAnsi="Times New Roman" w:cs="Times New Roman"/>
-                <w:color w:val="474A54"/>
-                <w:sz w:val="28"/>
-                <w:szCs w:val="28"/>
-                <w:shd w:val="clear" w:color="auto" w:fill="FBFBFB"/>
-              </w:rPr>
-            </w:pPr>
-            <w:r>
-              <w:rPr>
-                <w:rFonts w:ascii="Times New Roman" w:hAnsi="Times New Roman" w:cs="Times New Roman"/>
-                <w:color w:val="474A54"/>
+                <w:color w:val="000000" w:themeColor="text1"/>
+                <w:sz w:val="28"/>
+                <w:szCs w:val="28"/>
+                <w:shd w:val="clear" w:color="auto" w:fill="FBFBFB"/>
+              </w:rPr>
+            </w:pPr>
+            <w:r>
+              <w:rPr>
+                <w:rFonts w:ascii="Times New Roman" w:hAnsi="Times New Roman" w:cs="Times New Roman"/>
+                <w:color w:val="000000" w:themeColor="text1"/>
                 <w:sz w:val="28"/>
                 <w:szCs w:val="28"/>
                 <w:shd w:val="clear" w:color="auto" w:fill="FBFBFB"/>
@@ -2298,7 +2485,7 @@
             <w:r>
               <w:rPr>
                 <w:rFonts w:ascii="Times New Roman" w:hAnsi="Times New Roman" w:cs="Times New Roman"/>
-                <w:color w:val="474A54"/>
+                <w:color w:val="000000" w:themeColor="text1"/>
                 <w:sz w:val="28"/>
                 <w:szCs w:val="28"/>
                 <w:shd w:val="clear" w:color="auto" w:fill="FBFBFB"/>
@@ -2309,7 +2496,7 @@
             <w:r>
               <w:rPr>
                 <w:rFonts w:ascii="Times New Roman" w:hAnsi="Times New Roman" w:cs="Times New Roman"/>
-                <w:color w:val="474A54"/>
+                <w:color w:val="000000" w:themeColor="text1"/>
                 <w:sz w:val="28"/>
                 <w:szCs w:val="28"/>
                 <w:shd w:val="clear" w:color="auto" w:fill="FBFBFB"/>
@@ -2332,7 +2519,7 @@
                 <w:rFonts w:ascii="Times New Roman" w:hAnsi="Times New Roman" w:cs="Times New Roman"/>
                 <w:b/>
                 <w:bCs/>
-                <w:color w:val="474A54"/>
+                <w:color w:val="000000" w:themeColor="text1"/>
                 <w:sz w:val="28"/>
                 <w:szCs w:val="28"/>
                 <w:shd w:val="clear" w:color="auto" w:fill="FBFBFB"/>
@@ -2344,7 +2531,7 @@
                 <w:rFonts w:ascii="Times New Roman" w:hAnsi="Times New Roman" w:cs="Times New Roman"/>
                 <w:b/>
                 <w:bCs/>
-                <w:color w:val="474A54"/>
+                <w:color w:val="000000" w:themeColor="text1"/>
                 <w:sz w:val="28"/>
                 <w:szCs w:val="28"/>
                 <w:shd w:val="clear" w:color="auto" w:fill="FBFBFB"/>
@@ -2364,16 +2551,16 @@
               <w:jc w:val="center"/>
               <w:rPr>
                 <w:rFonts w:ascii="Times New Roman" w:hAnsi="Times New Roman" w:cs="Times New Roman"/>
-                <w:color w:val="474A54"/>
-                <w:sz w:val="28"/>
-                <w:szCs w:val="28"/>
-                <w:shd w:val="clear" w:color="auto" w:fill="FBFBFB"/>
-              </w:rPr>
-            </w:pPr>
-            <w:r>
-              <w:rPr>
-                <w:rFonts w:ascii="Times New Roman" w:hAnsi="Times New Roman" w:cs="Times New Roman"/>
-                <w:color w:val="474A54"/>
+                <w:color w:val="000000" w:themeColor="text1"/>
+                <w:sz w:val="28"/>
+                <w:szCs w:val="28"/>
+                <w:shd w:val="clear" w:color="auto" w:fill="FBFBFB"/>
+              </w:rPr>
+            </w:pPr>
+            <w:r>
+              <w:rPr>
+                <w:rFonts w:ascii="Times New Roman" w:hAnsi="Times New Roman" w:cs="Times New Roman"/>
+                <w:color w:val="000000" w:themeColor="text1"/>
                 <w:sz w:val="28"/>
                 <w:szCs w:val="28"/>
                 <w:shd w:val="clear" w:color="auto" w:fill="FBFBFB"/>
@@ -2396,7 +2583,7 @@
                 <w:rFonts w:ascii="Times New Roman" w:hAnsi="Times New Roman" w:cs="Times New Roman"/>
                 <w:b/>
                 <w:bCs/>
-                <w:color w:val="474A54"/>
+                <w:color w:val="000000" w:themeColor="text1"/>
                 <w:sz w:val="28"/>
                 <w:szCs w:val="28"/>
                 <w:shd w:val="clear" w:color="auto" w:fill="FBFBFB"/>
@@ -2408,7 +2595,7 @@
                 <w:rFonts w:ascii="Times New Roman" w:hAnsi="Times New Roman" w:cs="Times New Roman"/>
                 <w:b/>
                 <w:bCs/>
-                <w:color w:val="474A54"/>
+                <w:color w:val="000000" w:themeColor="text1"/>
                 <w:sz w:val="28"/>
                 <w:szCs w:val="28"/>
                 <w:shd w:val="clear" w:color="auto" w:fill="FBFBFB"/>
@@ -2428,16 +2615,16 @@
               <w:jc w:val="center"/>
               <w:rPr>
                 <w:rFonts w:ascii="Times New Roman" w:hAnsi="Times New Roman" w:cs="Times New Roman"/>
-                <w:color w:val="474A54"/>
-                <w:sz w:val="28"/>
-                <w:szCs w:val="28"/>
-                <w:shd w:val="clear" w:color="auto" w:fill="FBFBFB"/>
-              </w:rPr>
-            </w:pPr>
-            <w:r>
-              <w:rPr>
-                <w:rFonts w:ascii="Times New Roman" w:hAnsi="Times New Roman" w:cs="Times New Roman"/>
-                <w:color w:val="474A54"/>
+                <w:color w:val="000000" w:themeColor="text1"/>
+                <w:sz w:val="28"/>
+                <w:szCs w:val="28"/>
+                <w:shd w:val="clear" w:color="auto" w:fill="FBFBFB"/>
+              </w:rPr>
+            </w:pPr>
+            <w:r>
+              <w:rPr>
+                <w:rFonts w:ascii="Times New Roman" w:hAnsi="Times New Roman" w:cs="Times New Roman"/>
+                <w:color w:val="000000" w:themeColor="text1"/>
                 <w:sz w:val="28"/>
                 <w:szCs w:val="28"/>
                 <w:shd w:val="clear" w:color="auto" w:fill="FBFBFB"/>
@@ -2460,18 +2647,18 @@
                 <w:rFonts w:ascii="Times New Roman" w:hAnsi="Times New Roman" w:cs="Times New Roman"/>
                 <w:b/>
                 <w:bCs/>
-                <w:color w:val="474A54"/>
-                <w:sz w:val="28"/>
-                <w:szCs w:val="28"/>
-                <w:shd w:val="clear" w:color="auto" w:fill="FBFBFB"/>
-              </w:rPr>
-            </w:pPr>
-            <w:r>
-              <w:rPr>
-                <w:rFonts w:ascii="Times New Roman" w:hAnsi="Times New Roman" w:cs="Times New Roman"/>
-                <w:b/>
-                <w:bCs/>
-                <w:color w:val="474A54"/>
+                <w:color w:val="000000" w:themeColor="text1"/>
+                <w:sz w:val="28"/>
+                <w:szCs w:val="28"/>
+                <w:shd w:val="clear" w:color="auto" w:fill="FBFBFB"/>
+              </w:rPr>
+            </w:pPr>
+            <w:r>
+              <w:rPr>
+                <w:rFonts w:ascii="Times New Roman" w:hAnsi="Times New Roman" w:cs="Times New Roman"/>
+                <w:b/>
+                <w:bCs/>
+                <w:color w:val="000000" w:themeColor="text1"/>
                 <w:sz w:val="28"/>
                 <w:szCs w:val="28"/>
                 <w:shd w:val="clear" w:color="auto" w:fill="FBFBFB"/>
@@ -2490,16 +2677,16 @@
               <w:jc w:val="center"/>
               <w:rPr>
                 <w:rFonts w:ascii="Times New Roman" w:hAnsi="Times New Roman" w:cs="Times New Roman"/>
-                <w:color w:val="474A54"/>
-                <w:sz w:val="28"/>
-                <w:szCs w:val="28"/>
-                <w:shd w:val="clear" w:color="auto" w:fill="FBFBFB"/>
-              </w:rPr>
-            </w:pPr>
-            <w:r>
-              <w:rPr>
-                <w:rFonts w:ascii="Times New Roman" w:hAnsi="Times New Roman" w:cs="Times New Roman"/>
-                <w:color w:val="474A54"/>
+                <w:color w:val="000000" w:themeColor="text1"/>
+                <w:sz w:val="28"/>
+                <w:szCs w:val="28"/>
+                <w:shd w:val="clear" w:color="auto" w:fill="FBFBFB"/>
+              </w:rPr>
+            </w:pPr>
+            <w:r>
+              <w:rPr>
+                <w:rFonts w:ascii="Times New Roman" w:hAnsi="Times New Roman" w:cs="Times New Roman"/>
+                <w:color w:val="000000" w:themeColor="text1"/>
                 <w:sz w:val="28"/>
                 <w:szCs w:val="28"/>
                 <w:shd w:val="clear" w:color="auto" w:fill="FBFBFB"/>
@@ -2522,18 +2709,18 @@
                 <w:rFonts w:ascii="Times New Roman" w:hAnsi="Times New Roman" w:cs="Times New Roman"/>
                 <w:b/>
                 <w:bCs/>
-                <w:color w:val="474A54"/>
-                <w:sz w:val="28"/>
-                <w:szCs w:val="28"/>
-                <w:shd w:val="clear" w:color="auto" w:fill="FBFBFB"/>
-              </w:rPr>
-            </w:pPr>
-            <w:r>
-              <w:rPr>
-                <w:rFonts w:ascii="Times New Roman" w:hAnsi="Times New Roman" w:cs="Times New Roman"/>
-                <w:b/>
-                <w:bCs/>
-                <w:color w:val="474A54"/>
+                <w:color w:val="000000" w:themeColor="text1"/>
+                <w:sz w:val="28"/>
+                <w:szCs w:val="28"/>
+                <w:shd w:val="clear" w:color="auto" w:fill="FBFBFB"/>
+              </w:rPr>
+            </w:pPr>
+            <w:r>
+              <w:rPr>
+                <w:rFonts w:ascii="Times New Roman" w:hAnsi="Times New Roman" w:cs="Times New Roman"/>
+                <w:b/>
+                <w:bCs/>
+                <w:color w:val="000000" w:themeColor="text1"/>
                 <w:sz w:val="28"/>
                 <w:szCs w:val="28"/>
                 <w:shd w:val="clear" w:color="auto" w:fill="FBFBFB"/>
@@ -2552,16 +2739,16 @@
               <w:jc w:val="center"/>
               <w:rPr>
                 <w:rFonts w:ascii="Times New Roman" w:hAnsi="Times New Roman" w:cs="Times New Roman"/>
-                <w:color w:val="474A54"/>
-                <w:sz w:val="28"/>
-                <w:szCs w:val="28"/>
-                <w:shd w:val="clear" w:color="auto" w:fill="FBFBFB"/>
-              </w:rPr>
-            </w:pPr>
-            <w:r>
-              <w:rPr>
-                <w:rFonts w:ascii="Times New Roman" w:hAnsi="Times New Roman" w:cs="Times New Roman"/>
-                <w:color w:val="474A54"/>
+                <w:color w:val="000000" w:themeColor="text1"/>
+                <w:sz w:val="28"/>
+                <w:szCs w:val="28"/>
+                <w:shd w:val="clear" w:color="auto" w:fill="FBFBFB"/>
+              </w:rPr>
+            </w:pPr>
+            <w:r>
+              <w:rPr>
+                <w:rFonts w:ascii="Times New Roman" w:hAnsi="Times New Roman" w:cs="Times New Roman"/>
+                <w:color w:val="000000" w:themeColor="text1"/>
                 <w:sz w:val="28"/>
                 <w:szCs w:val="28"/>
                 <w:shd w:val="clear" w:color="auto" w:fill="FBFBFB"/>
@@ -2584,18 +2771,18 @@
                 <w:rFonts w:ascii="Times New Roman" w:hAnsi="Times New Roman" w:cs="Times New Roman"/>
                 <w:b/>
                 <w:bCs/>
-                <w:color w:val="474A54"/>
-                <w:sz w:val="28"/>
-                <w:szCs w:val="28"/>
-                <w:shd w:val="clear" w:color="auto" w:fill="FBFBFB"/>
-              </w:rPr>
-            </w:pPr>
-            <w:r>
-              <w:rPr>
-                <w:rFonts w:ascii="Times New Roman" w:hAnsi="Times New Roman" w:cs="Times New Roman"/>
-                <w:b/>
-                <w:bCs/>
-                <w:color w:val="474A54"/>
+                <w:color w:val="000000" w:themeColor="text1"/>
+                <w:sz w:val="28"/>
+                <w:szCs w:val="28"/>
+                <w:shd w:val="clear" w:color="auto" w:fill="FBFBFB"/>
+              </w:rPr>
+            </w:pPr>
+            <w:r>
+              <w:rPr>
+                <w:rFonts w:ascii="Times New Roman" w:hAnsi="Times New Roman" w:cs="Times New Roman"/>
+                <w:b/>
+                <w:bCs/>
+                <w:color w:val="000000" w:themeColor="text1"/>
                 <w:sz w:val="28"/>
                 <w:szCs w:val="28"/>
                 <w:shd w:val="clear" w:color="auto" w:fill="FBFBFB"/>
@@ -2614,16 +2801,16 @@
               <w:jc w:val="center"/>
               <w:rPr>
                 <w:rFonts w:ascii="Times New Roman" w:hAnsi="Times New Roman" w:cs="Times New Roman"/>
-                <w:color w:val="474A54"/>
-                <w:sz w:val="28"/>
-                <w:szCs w:val="28"/>
-                <w:shd w:val="clear" w:color="auto" w:fill="FBFBFB"/>
-              </w:rPr>
-            </w:pPr>
-            <w:r>
-              <w:rPr>
-                <w:rFonts w:ascii="Times New Roman" w:hAnsi="Times New Roman" w:cs="Times New Roman"/>
-                <w:color w:val="474A54"/>
+                <w:color w:val="000000" w:themeColor="text1"/>
+                <w:sz w:val="28"/>
+                <w:szCs w:val="28"/>
+                <w:shd w:val="clear" w:color="auto" w:fill="FBFBFB"/>
+              </w:rPr>
+            </w:pPr>
+            <w:r>
+              <w:rPr>
+                <w:rFonts w:ascii="Times New Roman" w:hAnsi="Times New Roman" w:cs="Times New Roman"/>
+                <w:color w:val="000000" w:themeColor="text1"/>
                 <w:sz w:val="28"/>
                 <w:szCs w:val="28"/>
                 <w:shd w:val="clear" w:color="auto" w:fill="FBFBFB"/>
@@ -2646,18 +2833,18 @@
                 <w:rFonts w:ascii="Times New Roman" w:hAnsi="Times New Roman" w:cs="Times New Roman"/>
                 <w:b/>
                 <w:bCs/>
-                <w:color w:val="474A54"/>
-                <w:sz w:val="28"/>
-                <w:szCs w:val="28"/>
-                <w:shd w:val="clear" w:color="auto" w:fill="FBFBFB"/>
-              </w:rPr>
-            </w:pPr>
-            <w:r>
-              <w:rPr>
-                <w:rFonts w:ascii="Times New Roman" w:hAnsi="Times New Roman" w:cs="Times New Roman"/>
-                <w:b/>
-                <w:bCs/>
-                <w:color w:val="474A54"/>
+                <w:color w:val="000000" w:themeColor="text1"/>
+                <w:sz w:val="28"/>
+                <w:szCs w:val="28"/>
+                <w:shd w:val="clear" w:color="auto" w:fill="FBFBFB"/>
+              </w:rPr>
+            </w:pPr>
+            <w:r>
+              <w:rPr>
+                <w:rFonts w:ascii="Times New Roman" w:hAnsi="Times New Roman" w:cs="Times New Roman"/>
+                <w:b/>
+                <w:bCs/>
+                <w:color w:val="000000" w:themeColor="text1"/>
                 <w:sz w:val="28"/>
                 <w:szCs w:val="28"/>
                 <w:shd w:val="clear" w:color="auto" w:fill="FBFBFB"/>
@@ -2676,16 +2863,16 @@
               <w:jc w:val="center"/>
               <w:rPr>
                 <w:rFonts w:ascii="Times New Roman" w:hAnsi="Times New Roman" w:cs="Times New Roman"/>
-                <w:color w:val="474A54"/>
-                <w:sz w:val="28"/>
-                <w:szCs w:val="28"/>
-                <w:shd w:val="clear" w:color="auto" w:fill="FBFBFB"/>
-              </w:rPr>
-            </w:pPr>
-            <w:r>
-              <w:rPr>
-                <w:rFonts w:ascii="Times New Roman" w:hAnsi="Times New Roman" w:cs="Times New Roman"/>
-                <w:color w:val="474A54"/>
+                <w:color w:val="000000" w:themeColor="text1"/>
+                <w:sz w:val="28"/>
+                <w:szCs w:val="28"/>
+                <w:shd w:val="clear" w:color="auto" w:fill="FBFBFB"/>
+              </w:rPr>
+            </w:pPr>
+            <w:r>
+              <w:rPr>
+                <w:rFonts w:ascii="Times New Roman" w:hAnsi="Times New Roman" w:cs="Times New Roman"/>
+                <w:color w:val="000000" w:themeColor="text1"/>
                 <w:sz w:val="28"/>
                 <w:szCs w:val="28"/>
                 <w:shd w:val="clear" w:color="auto" w:fill="FBFBFB"/>
@@ -2708,18 +2895,18 @@
                 <w:rFonts w:ascii="Times New Roman" w:hAnsi="Times New Roman" w:cs="Times New Roman"/>
                 <w:b/>
                 <w:bCs/>
-                <w:color w:val="474A54"/>
-                <w:sz w:val="28"/>
-                <w:szCs w:val="28"/>
-                <w:shd w:val="clear" w:color="auto" w:fill="FBFBFB"/>
-              </w:rPr>
-            </w:pPr>
-            <w:r>
-              <w:rPr>
-                <w:rFonts w:ascii="Times New Roman" w:hAnsi="Times New Roman" w:cs="Times New Roman"/>
-                <w:b/>
-                <w:bCs/>
-                <w:color w:val="474A54"/>
+                <w:color w:val="000000" w:themeColor="text1"/>
+                <w:sz w:val="28"/>
+                <w:szCs w:val="28"/>
+                <w:shd w:val="clear" w:color="auto" w:fill="FBFBFB"/>
+              </w:rPr>
+            </w:pPr>
+            <w:r>
+              <w:rPr>
+                <w:rFonts w:ascii="Times New Roman" w:hAnsi="Times New Roman" w:cs="Times New Roman"/>
+                <w:b/>
+                <w:bCs/>
+                <w:color w:val="000000" w:themeColor="text1"/>
                 <w:sz w:val="28"/>
                 <w:szCs w:val="28"/>
                 <w:shd w:val="clear" w:color="auto" w:fill="FBFBFB"/>
@@ -2738,16 +2925,16 @@
               <w:jc w:val="center"/>
               <w:rPr>
                 <w:rFonts w:ascii="Times New Roman" w:hAnsi="Times New Roman" w:cs="Times New Roman"/>
-                <w:color w:val="474A54"/>
-                <w:sz w:val="28"/>
-                <w:szCs w:val="28"/>
-                <w:shd w:val="clear" w:color="auto" w:fill="FBFBFB"/>
-              </w:rPr>
-            </w:pPr>
-            <w:r>
-              <w:rPr>
-                <w:rFonts w:ascii="Times New Roman" w:hAnsi="Times New Roman" w:cs="Times New Roman"/>
-                <w:color w:val="474A54"/>
+                <w:color w:val="000000" w:themeColor="text1"/>
+                <w:sz w:val="28"/>
+                <w:szCs w:val="28"/>
+                <w:shd w:val="clear" w:color="auto" w:fill="FBFBFB"/>
+              </w:rPr>
+            </w:pPr>
+            <w:r>
+              <w:rPr>
+                <w:rFonts w:ascii="Times New Roman" w:hAnsi="Times New Roman" w:cs="Times New Roman"/>
+                <w:color w:val="000000" w:themeColor="text1"/>
                 <w:sz w:val="28"/>
                 <w:szCs w:val="28"/>
                 <w:shd w:val="clear" w:color="auto" w:fill="FBFBFB"/>
@@ -2770,7 +2957,7 @@
                 <w:rFonts w:ascii="Times New Roman" w:hAnsi="Times New Roman" w:cs="Times New Roman"/>
                 <w:b/>
                 <w:bCs/>
-                <w:color w:val="474A54"/>
+                <w:color w:val="000000" w:themeColor="text1"/>
                 <w:sz w:val="28"/>
                 <w:szCs w:val="28"/>
                 <w:shd w:val="clear" w:color="auto" w:fill="FBFBFB"/>
@@ -2782,7 +2969,7 @@
                 <w:rFonts w:ascii="Times New Roman" w:hAnsi="Times New Roman" w:cs="Times New Roman"/>
                 <w:b/>
                 <w:bCs/>
-                <w:color w:val="474A54"/>
+                <w:color w:val="000000" w:themeColor="text1"/>
                 <w:sz w:val="28"/>
                 <w:szCs w:val="28"/>
                 <w:shd w:val="clear" w:color="auto" w:fill="FBFBFB"/>
@@ -2802,16 +2989,16 @@
               <w:jc w:val="center"/>
               <w:rPr>
                 <w:rFonts w:ascii="Times New Roman" w:hAnsi="Times New Roman" w:cs="Times New Roman"/>
-                <w:color w:val="474A54"/>
-                <w:sz w:val="28"/>
-                <w:szCs w:val="28"/>
-                <w:shd w:val="clear" w:color="auto" w:fill="FBFBFB"/>
-              </w:rPr>
-            </w:pPr>
-            <w:r>
-              <w:rPr>
-                <w:rFonts w:ascii="Times New Roman" w:hAnsi="Times New Roman" w:cs="Times New Roman"/>
-                <w:color w:val="474A54"/>
+                <w:color w:val="000000" w:themeColor="text1"/>
+                <w:sz w:val="28"/>
+                <w:szCs w:val="28"/>
+                <w:shd w:val="clear" w:color="auto" w:fill="FBFBFB"/>
+              </w:rPr>
+            </w:pPr>
+            <w:r>
+              <w:rPr>
+                <w:rFonts w:ascii="Times New Roman" w:hAnsi="Times New Roman" w:cs="Times New Roman"/>
+                <w:color w:val="000000" w:themeColor="text1"/>
                 <w:sz w:val="28"/>
                 <w:szCs w:val="28"/>
                 <w:shd w:val="clear" w:color="auto" w:fill="FBFBFB"/>
@@ -2834,22 +3021,23 @@
                 <w:rFonts w:ascii="Times New Roman" w:hAnsi="Times New Roman" w:cs="Times New Roman"/>
                 <w:b/>
                 <w:bCs/>
-                <w:color w:val="474A54"/>
-                <w:sz w:val="28"/>
-                <w:szCs w:val="28"/>
-                <w:shd w:val="clear" w:color="auto" w:fill="FBFBFB"/>
-              </w:rPr>
-            </w:pPr>
-            <w:r>
-              <w:rPr>
-                <w:rFonts w:ascii="Times New Roman" w:hAnsi="Times New Roman" w:cs="Times New Roman"/>
-                <w:b/>
-                <w:bCs/>
-                <w:color w:val="474A54"/>
-                <w:sz w:val="28"/>
-                <w:szCs w:val="28"/>
-                <w:shd w:val="clear" w:color="auto" w:fill="FBFBFB"/>
-              </w:rPr>
+                <w:color w:val="000000" w:themeColor="text1"/>
+                <w:sz w:val="28"/>
+                <w:szCs w:val="28"/>
+                <w:shd w:val="clear" w:color="auto" w:fill="FBFBFB"/>
+              </w:rPr>
+            </w:pPr>
+            <w:r>
+              <w:rPr>
+                <w:rFonts w:ascii="Times New Roman" w:hAnsi="Times New Roman" w:cs="Times New Roman"/>
+                <w:b/>
+                <w:bCs/>
+                <w:color w:val="000000" w:themeColor="text1"/>
+                <w:sz w:val="28"/>
+                <w:szCs w:val="28"/>
+                <w:shd w:val="clear" w:color="auto" w:fill="FBFBFB"/>
+              </w:rPr>
+              <w:lastRenderedPageBreak/>
               <w:t>subtypes</w:t>
             </w:r>
           </w:p>
@@ -2864,16 +3052,16 @@
               <w:jc w:val="center"/>
               <w:rPr>
                 <w:rFonts w:ascii="Times New Roman" w:hAnsi="Times New Roman" w:cs="Times New Roman"/>
-                <w:color w:val="474A54"/>
-                <w:sz w:val="28"/>
-                <w:szCs w:val="28"/>
-                <w:shd w:val="clear" w:color="auto" w:fill="FBFBFB"/>
-              </w:rPr>
-            </w:pPr>
-            <w:r>
-              <w:rPr>
-                <w:rFonts w:ascii="Times New Roman" w:hAnsi="Times New Roman" w:cs="Times New Roman"/>
-                <w:color w:val="474A54"/>
+                <w:color w:val="000000" w:themeColor="text1"/>
+                <w:sz w:val="28"/>
+                <w:szCs w:val="28"/>
+                <w:shd w:val="clear" w:color="auto" w:fill="FBFBFB"/>
+              </w:rPr>
+            </w:pPr>
+            <w:r>
+              <w:rPr>
+                <w:rFonts w:ascii="Times New Roman" w:hAnsi="Times New Roman" w:cs="Times New Roman"/>
+                <w:color w:val="000000" w:themeColor="text1"/>
                 <w:sz w:val="28"/>
                 <w:szCs w:val="28"/>
                 <w:shd w:val="clear" w:color="auto" w:fill="FBFBFB"/>
@@ -2884,7 +3072,7 @@
             <w:r>
               <w:rPr>
                 <w:rFonts w:ascii="Times New Roman" w:hAnsi="Times New Roman" w:cs="Times New Roman"/>
-                <w:color w:val="474A54"/>
+                <w:color w:val="000000" w:themeColor="text1"/>
                 <w:sz w:val="28"/>
                 <w:szCs w:val="28"/>
                 <w:shd w:val="clear" w:color="auto" w:fill="FBFBFB"/>
@@ -2895,7 +3083,7 @@
             <w:r>
               <w:rPr>
                 <w:rFonts w:ascii="Times New Roman" w:hAnsi="Times New Roman" w:cs="Times New Roman"/>
-                <w:color w:val="474A54"/>
+                <w:color w:val="000000" w:themeColor="text1"/>
                 <w:sz w:val="28"/>
                 <w:szCs w:val="28"/>
                 <w:shd w:val="clear" w:color="auto" w:fill="FBFBFB"/>
@@ -2916,16 +3104,17 @@
               <w:jc w:val="center"/>
               <w:rPr>
                 <w:rFonts w:ascii="Times New Roman" w:hAnsi="Times New Roman" w:cs="Times New Roman"/>
-                <w:sz w:val="28"/>
-                <w:szCs w:val="28"/>
-              </w:rPr>
-            </w:pPr>
-            <w:r>
-              <w:rPr>
-                <w:rFonts w:ascii="Times New Roman" w:hAnsi="Times New Roman" w:cs="Times New Roman"/>
-                <w:b/>
-                <w:bCs/>
-                <w:color w:val="474A54"/>
+                <w:color w:val="000000" w:themeColor="text1"/>
+                <w:sz w:val="28"/>
+                <w:szCs w:val="28"/>
+              </w:rPr>
+            </w:pPr>
+            <w:r>
+              <w:rPr>
+                <w:rFonts w:ascii="Times New Roman" w:hAnsi="Times New Roman" w:cs="Times New Roman"/>
+                <w:b/>
+                <w:bCs/>
+                <w:color w:val="000000" w:themeColor="text1"/>
                 <w:sz w:val="28"/>
                 <w:szCs w:val="28"/>
                 <w:shd w:val="clear" w:color="auto" w:fill="FBFBFB"/>
@@ -2944,32 +3133,21 @@
               <w:jc w:val="center"/>
               <w:rPr>
                 <w:rFonts w:ascii="Times New Roman" w:hAnsi="Times New Roman" w:cs="Times New Roman"/>
-                <w:color w:val="474A54"/>
-                <w:sz w:val="28"/>
-                <w:szCs w:val="28"/>
-                <w:shd w:val="clear" w:color="auto" w:fill="FBFBFB"/>
-              </w:rPr>
-            </w:pPr>
-            <w:r>
-              <w:rPr>
-                <w:rFonts w:ascii="Times New Roman" w:hAnsi="Times New Roman" w:cs="Times New Roman"/>
-                <w:color w:val="474A54"/>
-                <w:sz w:val="28"/>
-                <w:szCs w:val="28"/>
-                <w:shd w:val="clear" w:color="auto" w:fill="FBFBFB"/>
-              </w:rPr>
-              <w:t xml:space="preserve">The supertypes of the card. These appear to the far left of the card type. Example </w:t>
-            </w:r>
-            <w:r>
-              <w:rPr>
-                <w:rFonts w:ascii="Times New Roman" w:hAnsi="Times New Roman" w:cs="Times New Roman"/>
-                <w:color w:val="474A54"/>
-                <w:sz w:val="28"/>
-                <w:szCs w:val="28"/>
-                <w:shd w:val="clear" w:color="auto" w:fill="FBFBFB"/>
-              </w:rPr>
-              <w:lastRenderedPageBreak/>
-              <w:t>values: Basic, Legendary, Snow, World, Ongoing</w:t>
+                <w:color w:val="000000" w:themeColor="text1"/>
+                <w:sz w:val="28"/>
+                <w:szCs w:val="28"/>
+                <w:shd w:val="clear" w:color="auto" w:fill="FBFBFB"/>
+              </w:rPr>
+            </w:pPr>
+            <w:r>
+              <w:rPr>
+                <w:rFonts w:ascii="Times New Roman" w:hAnsi="Times New Roman" w:cs="Times New Roman"/>
+                <w:color w:val="000000" w:themeColor="text1"/>
+                <w:sz w:val="28"/>
+                <w:szCs w:val="28"/>
+                <w:shd w:val="clear" w:color="auto" w:fill="FBFBFB"/>
+              </w:rPr>
+              <w:t>The supertypes of the card. These appear to the far left of the card type. Example values: Basic, Legendary, Snow, World, Ongoing</w:t>
             </w:r>
           </w:p>
         </w:tc>
@@ -2987,23 +3165,22 @@
                 <w:rFonts w:ascii="Times New Roman" w:hAnsi="Times New Roman" w:cs="Times New Roman"/>
                 <w:b/>
                 <w:bCs/>
-                <w:color w:val="474A54"/>
-                <w:sz w:val="28"/>
-                <w:szCs w:val="28"/>
-                <w:shd w:val="clear" w:color="auto" w:fill="FBFBFB"/>
-              </w:rPr>
-            </w:pPr>
-            <w:r>
-              <w:rPr>
-                <w:rFonts w:ascii="Times New Roman" w:hAnsi="Times New Roman" w:cs="Times New Roman"/>
-                <w:b/>
-                <w:bCs/>
-                <w:color w:val="474A54"/>
-                <w:sz w:val="28"/>
-                <w:szCs w:val="28"/>
-                <w:shd w:val="clear" w:color="auto" w:fill="FBFBFB"/>
-              </w:rPr>
-              <w:lastRenderedPageBreak/>
+                <w:color w:val="000000" w:themeColor="text1"/>
+                <w:sz w:val="28"/>
+                <w:szCs w:val="28"/>
+                <w:shd w:val="clear" w:color="auto" w:fill="FBFBFB"/>
+              </w:rPr>
+            </w:pPr>
+            <w:r>
+              <w:rPr>
+                <w:rFonts w:ascii="Times New Roman" w:hAnsi="Times New Roman" w:cs="Times New Roman"/>
+                <w:b/>
+                <w:bCs/>
+                <w:color w:val="000000" w:themeColor="text1"/>
+                <w:sz w:val="28"/>
+                <w:szCs w:val="28"/>
+                <w:shd w:val="clear" w:color="auto" w:fill="FBFBFB"/>
+              </w:rPr>
               <w:t>text</w:t>
             </w:r>
           </w:p>
@@ -3018,16 +3195,16 @@
               <w:jc w:val="center"/>
               <w:rPr>
                 <w:rFonts w:ascii="Times New Roman" w:hAnsi="Times New Roman" w:cs="Times New Roman"/>
-                <w:color w:val="474A54"/>
-                <w:sz w:val="28"/>
-                <w:szCs w:val="28"/>
-                <w:shd w:val="clear" w:color="auto" w:fill="FBFBFB"/>
-              </w:rPr>
-            </w:pPr>
-            <w:r>
-              <w:rPr>
-                <w:rFonts w:ascii="Times New Roman" w:hAnsi="Times New Roman" w:cs="Times New Roman"/>
-                <w:color w:val="474A54"/>
+                <w:color w:val="000000" w:themeColor="text1"/>
+                <w:sz w:val="28"/>
+                <w:szCs w:val="28"/>
+                <w:shd w:val="clear" w:color="auto" w:fill="FBFBFB"/>
+              </w:rPr>
+            </w:pPr>
+            <w:r>
+              <w:rPr>
+                <w:rFonts w:ascii="Times New Roman" w:hAnsi="Times New Roman" w:cs="Times New Roman"/>
+                <w:color w:val="000000" w:themeColor="text1"/>
                 <w:sz w:val="28"/>
                 <w:szCs w:val="28"/>
                 <w:shd w:val="clear" w:color="auto" w:fill="FBFBFB"/>
@@ -3050,18 +3227,18 @@
                 <w:rFonts w:ascii="Times New Roman" w:hAnsi="Times New Roman" w:cs="Times New Roman"/>
                 <w:b/>
                 <w:bCs/>
-                <w:color w:val="474A54"/>
-                <w:sz w:val="28"/>
-                <w:szCs w:val="28"/>
-                <w:shd w:val="clear" w:color="auto" w:fill="FBFBFB"/>
-              </w:rPr>
-            </w:pPr>
-            <w:r>
-              <w:rPr>
-                <w:rFonts w:ascii="Times New Roman" w:hAnsi="Times New Roman" w:cs="Times New Roman"/>
-                <w:b/>
-                <w:bCs/>
-                <w:color w:val="474A54"/>
+                <w:color w:val="000000" w:themeColor="text1"/>
+                <w:sz w:val="28"/>
+                <w:szCs w:val="28"/>
+                <w:shd w:val="clear" w:color="auto" w:fill="FBFBFB"/>
+              </w:rPr>
+            </w:pPr>
+            <w:r>
+              <w:rPr>
+                <w:rFonts w:ascii="Times New Roman" w:hAnsi="Times New Roman" w:cs="Times New Roman"/>
+                <w:b/>
+                <w:bCs/>
+                <w:color w:val="000000" w:themeColor="text1"/>
                 <w:sz w:val="28"/>
                 <w:szCs w:val="28"/>
                 <w:shd w:val="clear" w:color="auto" w:fill="FBFBFB"/>
@@ -3080,16 +3257,16 @@
               <w:jc w:val="center"/>
               <w:rPr>
                 <w:rFonts w:ascii="Times New Roman" w:hAnsi="Times New Roman" w:cs="Times New Roman"/>
-                <w:color w:val="474A54"/>
-                <w:sz w:val="28"/>
-                <w:szCs w:val="28"/>
-                <w:shd w:val="clear" w:color="auto" w:fill="FBFBFB"/>
-              </w:rPr>
-            </w:pPr>
-            <w:r>
-              <w:rPr>
-                <w:rFonts w:ascii="Times New Roman" w:hAnsi="Times New Roman" w:cs="Times New Roman"/>
-                <w:color w:val="474A54"/>
+                <w:color w:val="000000" w:themeColor="text1"/>
+                <w:sz w:val="28"/>
+                <w:szCs w:val="28"/>
+                <w:shd w:val="clear" w:color="auto" w:fill="FBFBFB"/>
+              </w:rPr>
+            </w:pPr>
+            <w:r>
+              <w:rPr>
+                <w:rFonts w:ascii="Times New Roman" w:hAnsi="Times New Roman" w:cs="Times New Roman"/>
+                <w:color w:val="000000" w:themeColor="text1"/>
                 <w:sz w:val="28"/>
                 <w:szCs w:val="28"/>
                 <w:shd w:val="clear" w:color="auto" w:fill="FBFBFB"/>
@@ -3112,18 +3289,18 @@
                 <w:rFonts w:ascii="Times New Roman" w:hAnsi="Times New Roman" w:cs="Times New Roman"/>
                 <w:b/>
                 <w:bCs/>
-                <w:color w:val="474A54"/>
-                <w:sz w:val="28"/>
-                <w:szCs w:val="28"/>
-                <w:shd w:val="clear" w:color="auto" w:fill="FBFBFB"/>
-              </w:rPr>
-            </w:pPr>
-            <w:r>
-              <w:rPr>
-                <w:rFonts w:ascii="Times New Roman" w:hAnsi="Times New Roman" w:cs="Times New Roman"/>
-                <w:b/>
-                <w:bCs/>
-                <w:color w:val="474A54"/>
+                <w:color w:val="000000" w:themeColor="text1"/>
+                <w:sz w:val="28"/>
+                <w:szCs w:val="28"/>
+                <w:shd w:val="clear" w:color="auto" w:fill="FBFBFB"/>
+              </w:rPr>
+            </w:pPr>
+            <w:r>
+              <w:rPr>
+                <w:rFonts w:ascii="Times New Roman" w:hAnsi="Times New Roman" w:cs="Times New Roman"/>
+                <w:b/>
+                <w:bCs/>
+                <w:color w:val="000000" w:themeColor="text1"/>
                 <w:sz w:val="28"/>
                 <w:szCs w:val="28"/>
                 <w:shd w:val="clear" w:color="auto" w:fill="FBFBFB"/>
@@ -3142,16 +3319,16 @@
               <w:jc w:val="center"/>
               <w:rPr>
                 <w:rFonts w:ascii="Times New Roman" w:hAnsi="Times New Roman" w:cs="Times New Roman"/>
-                <w:color w:val="474A54"/>
-                <w:sz w:val="28"/>
-                <w:szCs w:val="28"/>
-                <w:shd w:val="clear" w:color="auto" w:fill="FBFBFB"/>
-              </w:rPr>
-            </w:pPr>
-            <w:r>
-              <w:rPr>
-                <w:rFonts w:ascii="Times New Roman" w:hAnsi="Times New Roman" w:cs="Times New Roman"/>
-                <w:color w:val="474A54"/>
+                <w:color w:val="000000" w:themeColor="text1"/>
+                <w:sz w:val="28"/>
+                <w:szCs w:val="28"/>
+                <w:shd w:val="clear" w:color="auto" w:fill="FBFBFB"/>
+              </w:rPr>
+            </w:pPr>
+            <w:r>
+              <w:rPr>
+                <w:rFonts w:ascii="Times New Roman" w:hAnsi="Times New Roman" w:cs="Times New Roman"/>
+                <w:color w:val="000000" w:themeColor="text1"/>
                 <w:sz w:val="28"/>
                 <w:szCs w:val="28"/>
                 <w:shd w:val="clear" w:color="auto" w:fill="FBFBFB"/>
@@ -3162,7 +3339,7 @@
             <w:r>
               <w:rPr>
                 <w:rFonts w:ascii="Times New Roman" w:hAnsi="Times New Roman" w:cs="Times New Roman"/>
-                <w:color w:val="474A54"/>
+                <w:color w:val="000000" w:themeColor="text1"/>
                 <w:sz w:val="28"/>
                 <w:szCs w:val="28"/>
                 <w:shd w:val="clear" w:color="auto" w:fill="FBFBFB"/>
@@ -3173,7 +3350,7 @@
             <w:r>
               <w:rPr>
                 <w:rFonts w:ascii="Times New Roman" w:hAnsi="Times New Roman" w:cs="Times New Roman"/>
-                <w:color w:val="474A54"/>
+                <w:color w:val="000000" w:themeColor="text1"/>
                 <w:sz w:val="28"/>
                 <w:szCs w:val="28"/>
                 <w:shd w:val="clear" w:color="auto" w:fill="FBFBFB"/>
@@ -3196,18 +3373,18 @@
                 <w:rFonts w:ascii="Times New Roman" w:hAnsi="Times New Roman" w:cs="Times New Roman"/>
                 <w:b/>
                 <w:bCs/>
-                <w:color w:val="474A54"/>
-                <w:sz w:val="28"/>
-                <w:szCs w:val="28"/>
-                <w:shd w:val="clear" w:color="auto" w:fill="FBFBFB"/>
-              </w:rPr>
-            </w:pPr>
-            <w:r>
-              <w:rPr>
-                <w:rFonts w:ascii="Times New Roman" w:hAnsi="Times New Roman" w:cs="Times New Roman"/>
-                <w:b/>
-                <w:bCs/>
-                <w:color w:val="474A54"/>
+                <w:color w:val="000000" w:themeColor="text1"/>
+                <w:sz w:val="28"/>
+                <w:szCs w:val="28"/>
+                <w:shd w:val="clear" w:color="auto" w:fill="FBFBFB"/>
+              </w:rPr>
+            </w:pPr>
+            <w:r>
+              <w:rPr>
+                <w:rFonts w:ascii="Times New Roman" w:hAnsi="Times New Roman" w:cs="Times New Roman"/>
+                <w:b/>
+                <w:bCs/>
+                <w:color w:val="000000" w:themeColor="text1"/>
                 <w:sz w:val="28"/>
                 <w:szCs w:val="28"/>
                 <w:shd w:val="clear" w:color="auto" w:fill="FBFBFB"/>
@@ -3227,16 +3404,16 @@
               <w:jc w:val="center"/>
               <w:rPr>
                 <w:rFonts w:ascii="Times New Roman" w:hAnsi="Times New Roman" w:cs="Times New Roman"/>
-                <w:color w:val="474A54"/>
-                <w:sz w:val="28"/>
-                <w:szCs w:val="28"/>
-                <w:shd w:val="clear" w:color="auto" w:fill="FBFBFB"/>
-              </w:rPr>
-            </w:pPr>
-            <w:r>
-              <w:rPr>
-                <w:rFonts w:ascii="Times New Roman" w:hAnsi="Times New Roman" w:cs="Times New Roman"/>
-                <w:color w:val="474A54"/>
+                <w:color w:val="000000" w:themeColor="text1"/>
+                <w:sz w:val="28"/>
+                <w:szCs w:val="28"/>
+                <w:shd w:val="clear" w:color="auto" w:fill="FBFBFB"/>
+              </w:rPr>
+            </w:pPr>
+            <w:r>
+              <w:rPr>
+                <w:rFonts w:ascii="Times New Roman" w:hAnsi="Times New Roman" w:cs="Times New Roman"/>
+                <w:color w:val="000000" w:themeColor="text1"/>
                 <w:sz w:val="28"/>
                 <w:szCs w:val="28"/>
                 <w:shd w:val="clear" w:color="auto" w:fill="FBFBFB"/>
@@ -3247,7 +3424,7 @@
             <w:r>
               <w:rPr>
                 <w:rFonts w:ascii="Times New Roman" w:hAnsi="Times New Roman" w:cs="Times New Roman"/>
-                <w:color w:val="474A54"/>
+                <w:color w:val="000000" w:themeColor="text1"/>
                 <w:sz w:val="28"/>
                 <w:szCs w:val="28"/>
                 <w:shd w:val="clear" w:color="auto" w:fill="FBFBFB"/>
@@ -3271,18 +3448,18 @@
                 <w:rFonts w:ascii="Times New Roman" w:hAnsi="Times New Roman" w:cs="Times New Roman"/>
                 <w:b/>
                 <w:bCs/>
-                <w:color w:val="474A54"/>
-                <w:sz w:val="28"/>
-                <w:szCs w:val="28"/>
-                <w:shd w:val="clear" w:color="auto" w:fill="FBFBFB"/>
-              </w:rPr>
-            </w:pPr>
-            <w:r>
-              <w:rPr>
-                <w:rFonts w:ascii="Times New Roman" w:hAnsi="Times New Roman" w:cs="Times New Roman"/>
-                <w:b/>
-                <w:bCs/>
-                <w:color w:val="474A54"/>
+                <w:color w:val="000000" w:themeColor="text1"/>
+                <w:sz w:val="28"/>
+                <w:szCs w:val="28"/>
+                <w:shd w:val="clear" w:color="auto" w:fill="FBFBFB"/>
+              </w:rPr>
+            </w:pPr>
+            <w:r>
+              <w:rPr>
+                <w:rFonts w:ascii="Times New Roman" w:hAnsi="Times New Roman" w:cs="Times New Roman"/>
+                <w:b/>
+                <w:bCs/>
+                <w:color w:val="000000" w:themeColor="text1"/>
                 <w:sz w:val="28"/>
                 <w:szCs w:val="28"/>
                 <w:shd w:val="clear" w:color="auto" w:fill="FBFBFB"/>
@@ -3301,16 +3478,16 @@
               <w:jc w:val="center"/>
               <w:rPr>
                 <w:rFonts w:ascii="Times New Roman" w:hAnsi="Times New Roman" w:cs="Times New Roman"/>
-                <w:color w:val="474A54"/>
-                <w:sz w:val="28"/>
-                <w:szCs w:val="28"/>
-                <w:shd w:val="clear" w:color="auto" w:fill="FBFBFB"/>
-              </w:rPr>
-            </w:pPr>
-            <w:r>
-              <w:rPr>
-                <w:rFonts w:ascii="Times New Roman" w:hAnsi="Times New Roman" w:cs="Times New Roman"/>
-                <w:color w:val="474A54"/>
+                <w:color w:val="000000" w:themeColor="text1"/>
+                <w:sz w:val="28"/>
+                <w:szCs w:val="28"/>
+                <w:shd w:val="clear" w:color="auto" w:fill="FBFBFB"/>
+              </w:rPr>
+            </w:pPr>
+            <w:r>
+              <w:rPr>
+                <w:rFonts w:ascii="Times New Roman" w:hAnsi="Times New Roman" w:cs="Times New Roman"/>
+                <w:color w:val="000000" w:themeColor="text1"/>
                 <w:sz w:val="28"/>
                 <w:szCs w:val="28"/>
                 <w:shd w:val="clear" w:color="auto" w:fill="FBFBFB"/>
@@ -3321,7 +3498,7 @@
             <w:r>
               <w:rPr>
                 <w:rFonts w:ascii="Times New Roman" w:hAnsi="Times New Roman" w:cs="Times New Roman"/>
-                <w:color w:val="474A54"/>
+                <w:color w:val="000000" w:themeColor="text1"/>
                 <w:sz w:val="28"/>
                 <w:szCs w:val="28"/>
                 <w:shd w:val="clear" w:color="auto" w:fill="FBFBFB"/>
@@ -3332,7 +3509,7 @@
             <w:r>
               <w:rPr>
                 <w:rFonts w:ascii="Times New Roman" w:hAnsi="Times New Roman" w:cs="Times New Roman"/>
-                <w:color w:val="474A54"/>
+                <w:color w:val="000000" w:themeColor="text1"/>
                 <w:sz w:val="28"/>
                 <w:szCs w:val="28"/>
                 <w:shd w:val="clear" w:color="auto" w:fill="FBFBFB"/>
@@ -3343,7 +3520,7 @@
             <w:r>
               <w:rPr>
                 <w:rFonts w:ascii="Times New Roman" w:hAnsi="Times New Roman" w:cs="Times New Roman"/>
-                <w:color w:val="474A54"/>
+                <w:color w:val="000000" w:themeColor="text1"/>
                 <w:sz w:val="28"/>
                 <w:szCs w:val="28"/>
                 <w:shd w:val="clear" w:color="auto" w:fill="FBFBFB"/>
@@ -3367,18 +3544,18 @@
                 <w:rFonts w:ascii="Times New Roman" w:hAnsi="Times New Roman" w:cs="Times New Roman"/>
                 <w:b/>
                 <w:bCs/>
-                <w:color w:val="474A54"/>
-                <w:sz w:val="28"/>
-                <w:szCs w:val="28"/>
-                <w:shd w:val="clear" w:color="auto" w:fill="FBFBFB"/>
-              </w:rPr>
-            </w:pPr>
-            <w:r>
-              <w:rPr>
-                <w:rFonts w:ascii="Times New Roman" w:hAnsi="Times New Roman" w:cs="Times New Roman"/>
-                <w:b/>
-                <w:bCs/>
-                <w:color w:val="474A54"/>
+                <w:color w:val="000000" w:themeColor="text1"/>
+                <w:sz w:val="28"/>
+                <w:szCs w:val="28"/>
+                <w:shd w:val="clear" w:color="auto" w:fill="FBFBFB"/>
+              </w:rPr>
+            </w:pPr>
+            <w:r>
+              <w:rPr>
+                <w:rFonts w:ascii="Times New Roman" w:hAnsi="Times New Roman" w:cs="Times New Roman"/>
+                <w:b/>
+                <w:bCs/>
+                <w:color w:val="000000" w:themeColor="text1"/>
                 <w:sz w:val="28"/>
                 <w:szCs w:val="28"/>
                 <w:shd w:val="clear" w:color="auto" w:fill="FBFBFB"/>
@@ -3397,16 +3574,16 @@
               <w:jc w:val="center"/>
               <w:rPr>
                 <w:rFonts w:ascii="Times New Roman" w:hAnsi="Times New Roman" w:cs="Times New Roman"/>
-                <w:color w:val="474A54"/>
-                <w:sz w:val="28"/>
-                <w:szCs w:val="28"/>
-                <w:shd w:val="clear" w:color="auto" w:fill="FBFBFB"/>
-              </w:rPr>
-            </w:pPr>
-            <w:r>
-              <w:rPr>
-                <w:rFonts w:ascii="Times New Roman" w:hAnsi="Times New Roman" w:cs="Times New Roman"/>
-                <w:color w:val="474A54"/>
+                <w:color w:val="000000" w:themeColor="text1"/>
+                <w:sz w:val="28"/>
+                <w:szCs w:val="28"/>
+                <w:shd w:val="clear" w:color="auto" w:fill="FBFBFB"/>
+              </w:rPr>
+            </w:pPr>
+            <w:r>
+              <w:rPr>
+                <w:rFonts w:ascii="Times New Roman" w:hAnsi="Times New Roman" w:cs="Times New Roman"/>
+                <w:color w:val="000000" w:themeColor="text1"/>
                 <w:sz w:val="28"/>
                 <w:szCs w:val="28"/>
                 <w:shd w:val="clear" w:color="auto" w:fill="FBFBFB"/>
@@ -3417,6 +3594,17 @@
         </w:tc>
       </w:tr>
     </w:tbl>
+    <w:p>
+      <w:pPr>
+        <w:rPr>
+          <w:rFonts w:ascii="Times New Roman" w:hAnsi="Times New Roman" w:cs="Times New Roman"/>
+          <w:b/>
+          <w:bCs/>
+          <w:sz w:val="28"/>
+          <w:szCs w:val="28"/>
+        </w:rPr>
+      </w:pPr>
+    </w:p>
     <w:p>
       <w:pPr>
         <w:rPr>

</xml_diff>